<commit_message>
UP: REF_ up part 2 + ADD: some new files
</commit_message>
<xml_diff>
--- a/ГЛАВЫ ПОСОБИЯ/+ ГЛАВА 2_ ОС андроид_+.docx
+++ b/ГЛАВЫ ПОСОБИЯ/+ ГЛАВА 2_ ОС андроид_+.docx
@@ -93,7 +93,19 @@
     </w:p>
     <w:p>
       <w:r>
-        <w:t>Подавляющее число студентов имеют в обращении ноутбуки и смартфоны других фирм, поэтому, в данном курсе упор будет произведен в сторону создания приложений для ОС Android. В материале ниже рассмотрим теоретические вопросы касательно архитектуры данной операционной системы</w:t>
+        <w:t xml:space="preserve">Подавляющее число студентов имеют в обращении ноутбуки и смартфоны </w:t>
+      </w:r>
+      <w:r>
+        <w:t>разных</w:t>
+      </w:r>
+      <w:r>
+        <w:t xml:space="preserve"> фирм, поэтому, в данном курсе упор будет произведен в сторону создания приложений для ОС Android</w:t>
+      </w:r>
+      <w:r>
+        <w:t>, поскольку разработка под данную ОС не требует наличия специального оборудования и программного обеспечения</w:t>
+      </w:r>
+      <w:r>
+        <w:t>. В материале ниже рассмотрим теоретические вопросы касательно архитектуры данной операционной системы</w:t>
       </w:r>
       <w:r>
         <w:t>.</w:t>
@@ -136,16 +148,7 @@
           <w:rFonts w:ascii="Arial Black" w:hAnsi="Arial Black"/>
           <w:color w:val="A6A6A6" w:themeColor="background1" w:themeShade="A6"/>
         </w:rPr>
-        <w:t>Архитектура о</w:t>
-      </w:r>
-      <w:bookmarkStart w:id="1" w:name="_GoBack"/>
-      <w:bookmarkEnd w:id="1"/>
-      <w:r>
-        <w:rPr>
-          <w:rFonts w:ascii="Arial Black" w:hAnsi="Arial Black"/>
-          <w:color w:val="A6A6A6" w:themeColor="background1" w:themeShade="A6"/>
-        </w:rPr>
-        <w:t>перационной системы</w:t>
+        <w:t>Архитектура операционной системы</w:t>
       </w:r>
     </w:p>
     <w:p>
@@ -196,6 +199,12 @@
           <w:lang w:val="en-US"/>
         </w:rPr>
         <w:t>Linux</w:t>
+      </w:r>
+      <w:r>
+        <w:rPr>
+          <w:shd w:val="clear" w:color="auto" w:fill="FFFFFF"/>
+        </w:rPr>
+        <w:t>,</w:t>
       </w:r>
       <w:r>
         <w:rPr>
@@ -295,19 +304,11 @@
           <w:shd w:val="clear" w:color="auto" w:fill="FFFFFF"/>
         </w:rPr>
       </w:pPr>
-      <w:proofErr w:type="spellStart"/>
       <w:r>
         <w:rPr>
           <w:shd w:val="clear" w:color="auto" w:fill="FFFFFF"/>
         </w:rPr>
-        <w:t>Стэк</w:t>
-      </w:r>
-      <w:proofErr w:type="spellEnd"/>
-      <w:r>
-        <w:rPr>
-          <w:shd w:val="clear" w:color="auto" w:fill="FFFFFF"/>
-        </w:rPr>
-        <w:t xml:space="preserve"> технологий (</w:t>
+        <w:t>Стэк технологий (</w:t>
       </w:r>
       <w:r>
         <w:rPr>
@@ -334,23 +335,7 @@
         <w:t xml:space="preserve"> </w:t>
       </w:r>
       <w:r>
-        <w:t>Ядро (</w:t>
-      </w:r>
-      <w:proofErr w:type="spellStart"/>
-      <w:r>
-        <w:t>Linux</w:t>
-      </w:r>
-      <w:proofErr w:type="spellEnd"/>
-      <w:r>
-        <w:t xml:space="preserve"> </w:t>
-      </w:r>
-      <w:proofErr w:type="spellStart"/>
-      <w:r>
-        <w:t>Kernel</w:t>
-      </w:r>
-      <w:proofErr w:type="spellEnd"/>
-      <w:r>
-        <w:t>)</w:t>
+        <w:t>Ядро (Linux Kernel)</w:t>
       </w:r>
     </w:p>
     <w:p>
@@ -397,29 +382,8 @@
         </w:rPr>
         <w:t xml:space="preserve"> </w:t>
       </w:r>
-      <w:proofErr w:type="spellStart"/>
-      <w:r>
-        <w:t>Нативные</w:t>
-      </w:r>
-      <w:proofErr w:type="spellEnd"/>
-      <w:r>
-        <w:t xml:space="preserve"> библиотеки (</w:t>
-      </w:r>
-      <w:proofErr w:type="spellStart"/>
-      <w:r>
-        <w:t>Native</w:t>
-      </w:r>
-      <w:proofErr w:type="spellEnd"/>
-      <w:r>
-        <w:t xml:space="preserve"> </w:t>
-      </w:r>
-      <w:proofErr w:type="spellStart"/>
-      <w:r>
-        <w:t>Libraries</w:t>
-      </w:r>
-      <w:proofErr w:type="spellEnd"/>
-      <w:r>
-        <w:t>)</w:t>
+      <w:r>
+        <w:t>Нативные библиотеки (Native Libraries)</w:t>
       </w:r>
     </w:p>
     <w:p>
@@ -431,23 +395,7 @@
         <w:t xml:space="preserve"> </w:t>
       </w:r>
       <w:r>
-        <w:t>Виртуальная машина (</w:t>
-      </w:r>
-      <w:proofErr w:type="spellStart"/>
-      <w:r>
-        <w:t>Android</w:t>
-      </w:r>
-      <w:proofErr w:type="spellEnd"/>
-      <w:r>
-        <w:t xml:space="preserve"> </w:t>
-      </w:r>
-      <w:proofErr w:type="spellStart"/>
-      <w:r>
-        <w:t>Runtime</w:t>
-      </w:r>
-      <w:proofErr w:type="spellEnd"/>
-      <w:r>
-        <w:t>)</w:t>
+        <w:t>Виртуальная машина (Android Runtime)</w:t>
       </w:r>
     </w:p>
     <w:p>
@@ -459,13 +407,8 @@
         <w:t xml:space="preserve"> </w:t>
       </w:r>
       <w:r>
-        <w:t xml:space="preserve">Интерфейсы </w:t>
-      </w:r>
-      <w:proofErr w:type="spellStart"/>
-      <w:r>
-        <w:t>Java</w:t>
-      </w:r>
-      <w:proofErr w:type="spellEnd"/>
+        <w:t>Интерфейсы Java</w:t>
+      </w:r>
     </w:p>
     <w:p>
       <w:pPr>
@@ -496,7 +439,7 @@
       <w:pPr>
         <w:pStyle w:val="5"/>
       </w:pPr>
-      <w:bookmarkStart w:id="2" w:name="_Toc162013664"/>
+      <w:bookmarkStart w:id="1" w:name="_Toc162013664"/>
       <w:r>
         <w:rPr>
           <w:lang w:val="en-US"/>
@@ -512,11 +455,17 @@
         </w:rPr>
         <w:t>Kernel</w:t>
       </w:r>
-      <w:bookmarkEnd w:id="2"/>
-    </w:p>
-    <w:p>
-      <w:r>
-        <w:t xml:space="preserve">Ядро – базовый уровень информационных систем, предоставляющий основные службы. Ядро предоставляет: драйверы для взаимодействия с оборудованием, файловые системы, службы для управления потоками и процессами, доступами к сети, интерфейсы для аппаратных устройств и т.д. </w:t>
+      <w:bookmarkEnd w:id="1"/>
+    </w:p>
+    <w:p>
+      <w:r>
+        <w:t>Ядро – базовый уровень информационных систем, предоставляющий основные службы</w:t>
+      </w:r>
+      <w:r>
+        <w:t>,</w:t>
+      </w:r>
+      <w:r>
+        <w:t xml:space="preserve"> драйверы для взаимодействия с оборудованием, файловые системы, службы для управления потоками и процессами, доступами к сети, интерфейсы для аппаратных устройств и т.д. </w:t>
       </w:r>
     </w:p>
     <w:p>
@@ -529,7 +478,13 @@
     </w:p>
     <w:p>
       <w:r>
-        <w:t xml:space="preserve">Обеспечивает связь между драйверами и библиотеками. Если рассматривать данный слой детально, то он включает в себя широкий спектр утилит, которые работают и как часть ядра (драйверы и модули ядра), так и </w:t>
+        <w:t>Обеспечива</w:t>
+      </w:r>
+      <w:r>
+        <w:t>ю</w:t>
+      </w:r>
+      <w:r>
+        <w:t xml:space="preserve">т связь между драйверами и библиотеками. Если рассматривать данный слой детально, то он включает в себя широкий спектр утилит, которые работают и как часть ядра (драйверы и модули ядра), так и </w:t>
       </w:r>
       <w:r>
         <w:lastRenderedPageBreak/>
@@ -570,7 +525,64 @@
     </w:p>
     <w:p>
       <w:r>
-        <w:t xml:space="preserve">Так как для </w:t>
+        <w:t xml:space="preserve">Перед архитекторами системы стояла задача создать такую платформу, которая поставлялась бы на разные устройства, для которых исполняемая программа могла быть написана в единственном экземпляре (а не столько одинаковых программ, сколько устройств и процессоров). Такое кроссплатформенное поведение уже было реализовано в </w:t>
+      </w:r>
+      <w:r>
+        <w:rPr>
+          <w:lang w:val="en-US"/>
+        </w:rPr>
+        <w:t>Java</w:t>
+      </w:r>
+      <w:r>
+        <w:t xml:space="preserve"> - </w:t>
+      </w:r>
+      <w:r>
+        <w:t>для запуска приложений на данном языке необходима виртуальная машина –</w:t>
+      </w:r>
+      <w:r>
+        <w:t xml:space="preserve"> </w:t>
+      </w:r>
+      <w:r>
+        <w:rPr>
+          <w:lang w:val="en-US"/>
+        </w:rPr>
+        <w:t>Java</w:t>
+      </w:r>
+      <w:r>
+        <w:t xml:space="preserve"> </w:t>
+      </w:r>
+      <w:r>
+        <w:rPr>
+          <w:lang w:val="en-US"/>
+        </w:rPr>
+        <w:t>Virtual</w:t>
+      </w:r>
+      <w:r>
+        <w:t xml:space="preserve"> </w:t>
+      </w:r>
+      <w:r>
+        <w:rPr>
+          <w:lang w:val="en-US"/>
+        </w:rPr>
+        <w:t>Machine</w:t>
+      </w:r>
+      <w:r>
+        <w:t xml:space="preserve"> (</w:t>
+      </w:r>
+      <w:r>
+        <w:rPr>
+          <w:lang w:val="en-US"/>
+        </w:rPr>
+        <w:t>JIT</w:t>
+      </w:r>
+      <w:r>
+        <w:t>)</w:t>
+      </w:r>
+      <w:r>
+        <w:t xml:space="preserve">. </w:t>
+      </w:r>
+      <w:r>
+        <w:t xml:space="preserve">Поэтому для </w:t>
       </w:r>
       <w:r>
         <w:rPr>
@@ -582,61 +594,7 @@
         <w:t xml:space="preserve"> </w:t>
       </w:r>
       <w:r>
-        <w:t xml:space="preserve">был выбран язык программирования </w:t>
-      </w:r>
-      <w:r>
-        <w:rPr>
-          <w:lang w:val="en-US"/>
-        </w:rPr>
-        <w:t>Java</w:t>
-      </w:r>
-      <w:r>
-        <w:t xml:space="preserve">, </w:t>
-      </w:r>
-      <w:r>
-        <w:t>для запуска приложений на данном языке необходима виртуальная машина –</w:t>
-      </w:r>
-      <w:r>
-        <w:t xml:space="preserve"> </w:t>
-      </w:r>
-      <w:r>
-        <w:rPr>
-          <w:lang w:val="en-US"/>
-        </w:rPr>
-        <w:t>Java</w:t>
-      </w:r>
-      <w:r>
-        <w:t xml:space="preserve"> </w:t>
-      </w:r>
-      <w:r>
-        <w:rPr>
-          <w:lang w:val="en-US"/>
-        </w:rPr>
-        <w:t>Virtual</w:t>
-      </w:r>
-      <w:r>
-        <w:t xml:space="preserve"> </w:t>
-      </w:r>
-      <w:r>
-        <w:rPr>
-          <w:lang w:val="en-US"/>
-        </w:rPr>
-        <w:t>Machine</w:t>
-      </w:r>
-      <w:r>
-        <w:t xml:space="preserve"> (</w:t>
-      </w:r>
-      <w:r>
-        <w:rPr>
-          <w:lang w:val="en-US"/>
-        </w:rPr>
-        <w:t>JIT</w:t>
-      </w:r>
-      <w:r>
-        <w:t>)</w:t>
-      </w:r>
-      <w:r>
-        <w:t xml:space="preserve">. Для мобильных устройств используется более оптимизированная виртуальная машина </w:t>
+        <w:t xml:space="preserve">первым и основным языком написания программ был именно этот язык. А для оптимизации запуска приложений на операционной системе использовалась виртуальная машина </w:t>
       </w:r>
       <w:r>
         <w:rPr>
@@ -872,14 +830,12 @@
         <w:pStyle w:val="a"/>
         <w:ind w:left="0" w:firstLine="709"/>
       </w:pPr>
-      <w:proofErr w:type="spellStart"/>
       <w:r>
         <w:rPr>
           <w:lang w:val="en-US"/>
         </w:rPr>
         <w:t>WebKit</w:t>
       </w:r>
-      <w:proofErr w:type="spellEnd"/>
       <w:r>
         <w:t xml:space="preserve"> – представляет из себя движок веб-браузера и другие связанные с ним функции.</w:t>
       </w:r>
@@ -946,83 +902,46 @@
     </w:p>
     <w:p>
       <w:pPr>
+        <w:pStyle w:val="a"/>
+        <w:ind w:left="0" w:firstLine="709"/>
+      </w:pPr>
+      <w:r>
+        <w:t>и т.д.</w:t>
+      </w:r>
+    </w:p>
+    <w:p>
+      <w:pPr>
         <w:pStyle w:val="5"/>
       </w:pPr>
-      <w:proofErr w:type="spellStart"/>
-      <w:r>
-        <w:t>Application</w:t>
-      </w:r>
-      <w:proofErr w:type="spellEnd"/>
-      <w:r>
-        <w:t xml:space="preserve"> </w:t>
-      </w:r>
-      <w:proofErr w:type="spellStart"/>
-      <w:r>
-        <w:t>Framework</w:t>
-      </w:r>
-      <w:proofErr w:type="spellEnd"/>
-    </w:p>
-    <w:p>
-      <w:proofErr w:type="spellStart"/>
-      <w:r>
-        <w:t>Application</w:t>
-      </w:r>
-      <w:proofErr w:type="spellEnd"/>
-      <w:r>
-        <w:t xml:space="preserve"> </w:t>
-      </w:r>
-      <w:proofErr w:type="spellStart"/>
-      <w:r>
-        <w:t>Framework</w:t>
-      </w:r>
-      <w:proofErr w:type="spellEnd"/>
-      <w:r>
-        <w:t xml:space="preserve"> (каркас приложений) </w:t>
+      <w:r>
+        <w:t>Application Framework</w:t>
+      </w:r>
+    </w:p>
+    <w:p>
+      <w:r>
+        <w:t xml:space="preserve">Application Framework (каркас приложений) </w:t>
       </w:r>
       <w:r>
         <w:t xml:space="preserve">– </w:t>
       </w:r>
       <w:r>
-        <w:t xml:space="preserve">набор </w:t>
-      </w:r>
-      <w:proofErr w:type="spellStart"/>
-      <w:r>
-        <w:t>Java</w:t>
-      </w:r>
-      <w:proofErr w:type="spellEnd"/>
-      <w:r>
-        <w:t xml:space="preserve"> классов </w:t>
-      </w:r>
-      <w:r>
-        <w:br/>
-      </w:r>
-      <w:r>
-        <w:t xml:space="preserve">(API </w:t>
+        <w:t>набор Java классов, предоставляющий приложениям интерфейс к функциям операционной системы и библиотекам</w:t>
+      </w:r>
+      <w:r>
+        <w:t>.</w:t>
+      </w:r>
+      <w:r>
+        <w:t xml:space="preserve"> </w:t>
+      </w:r>
+      <w:r>
+        <w:t xml:space="preserve">API </w:t>
       </w:r>
       <w:r>
         <w:t>(</w:t>
       </w:r>
-      <w:proofErr w:type="spellStart"/>
-      <w:r>
-        <w:t>Application</w:t>
-      </w:r>
-      <w:proofErr w:type="spellEnd"/>
-      <w:r>
-        <w:t xml:space="preserve"> </w:t>
-      </w:r>
-      <w:proofErr w:type="spellStart"/>
-      <w:r>
-        <w:t>Programming</w:t>
-      </w:r>
-      <w:proofErr w:type="spellEnd"/>
-      <w:r>
-        <w:t xml:space="preserve"> </w:t>
-      </w:r>
-      <w:proofErr w:type="spellStart"/>
-      <w:r>
-        <w:t>Interface</w:t>
-      </w:r>
-      <w:proofErr w:type="spellEnd"/>
+      <w:r>
+        <w:t>Application Programming Interface</w:t>
+      </w:r>
       <w:r>
         <w:t>)</w:t>
       </w:r>
@@ -1033,7 +952,10 @@
         <w:t xml:space="preserve">– </w:t>
       </w:r>
       <w:r>
-        <w:t>программный интерфейс приложения), предоставляющий приложениям интерфейс к функциям операционной системы и библиотекам</w:t>
+        <w:t>программный интерфейс приложения</w:t>
+      </w:r>
+      <w:r>
+        <w:t xml:space="preserve"> в виде исполняемых функций для взаимодействия</w:t>
       </w:r>
       <w:r>
         <w:t>.</w:t>
@@ -1066,9 +988,9 @@
         </w:rPr>
         <w:lastRenderedPageBreak/>
         <w:drawing>
-          <wp:inline distT="0" distB="0" distL="0" distR="0" wp14:anchorId="5209A7EB" wp14:editId="109C39F9">
-            <wp:extent cx="5595582" cy="8239950"/>
-            <wp:effectExtent l="0" t="0" r="5715" b="0"/>
+          <wp:inline distT="0" distB="0" distL="0" distR="0" wp14:anchorId="5209A7EB" wp14:editId="38D732E2">
+            <wp:extent cx="6091032" cy="8969542"/>
+            <wp:effectExtent l="0" t="0" r="5080" b="3175"/>
             <wp:docPr id="26" name="Рисунок 26" descr="The Android software stack"/>
             <wp:cNvGraphicFramePr>
               <a:graphicFrameLocks xmlns:a="http://schemas.openxmlformats.org/drawingml/2006/main" noChangeAspect="1"/>
@@ -1084,20 +1006,7 @@
                   </pic:nvPicPr>
                   <pic:blipFill>
                     <a:blip r:embed="rId14" cstate="print">
-                      <a:grayscl/>
                       <a:extLst>
-                        <a:ext uri="{BEBA8EAE-BF5A-486C-A8C5-ECC9F3942E4B}">
-                          <a14:imgProps xmlns:a14="http://schemas.microsoft.com/office/drawing/2010/main">
-                            <a14:imgLayer r:embed="rId15">
-                              <a14:imgEffect>
-                                <a14:sharpenSoften amount="31000"/>
-                              </a14:imgEffect>
-                              <a14:imgEffect>
-                                <a14:brightnessContrast bright="6000" contrast="-45000"/>
-                              </a14:imgEffect>
-                            </a14:imgLayer>
-                          </a14:imgProps>
-                        </a:ext>
                         <a:ext uri="{28A0092B-C50C-407E-A947-70E740481C1C}">
                           <a14:useLocalDpi xmlns:a14="http://schemas.microsoft.com/office/drawing/2010/main" val="0"/>
                         </a:ext>
@@ -1111,7 +1020,7 @@
                   <pic:spPr bwMode="auto">
                     <a:xfrm>
                       <a:off x="0" y="0"/>
-                      <a:ext cx="5636390" cy="8300044"/>
+                      <a:ext cx="6143746" cy="9047167"/>
                     </a:xfrm>
                     <a:prstGeom prst="rect">
                       <a:avLst/>
@@ -1177,102 +1086,38 @@
           <w:color w:val="A6A6A6" w:themeColor="background1" w:themeShade="A6"/>
         </w:rPr>
         <w:lastRenderedPageBreak/>
-        <w:t xml:space="preserve">2.2 </w:t>
+        <w:t>2.</w:t>
       </w:r>
       <w:r>
         <w:rPr>
           <w:rFonts w:ascii="Arial Black" w:hAnsi="Arial Black"/>
           <w:color w:val="A6A6A6" w:themeColor="background1" w:themeShade="A6"/>
         </w:rPr>
-        <w:t>Сборка</w:t>
+        <w:t>2</w:t>
       </w:r>
       <w:r>
         <w:rPr>
           <w:rFonts w:ascii="Arial Black" w:hAnsi="Arial Black"/>
           <w:color w:val="A6A6A6" w:themeColor="background1" w:themeShade="A6"/>
         </w:rPr>
-        <w:t xml:space="preserve"> </w:t>
-      </w:r>
-      <w:r>
-        <w:rPr>
-          <w:rFonts w:ascii="Arial Black" w:hAnsi="Arial Black"/>
-          <w:color w:val="A6A6A6" w:themeColor="background1" w:themeShade="A6"/>
-        </w:rPr>
-        <w:t xml:space="preserve">приложений </w:t>
-      </w:r>
-      <w:r>
-        <w:rPr>
-          <w:rFonts w:ascii="Arial Black" w:hAnsi="Arial Black"/>
-          <w:color w:val="A6A6A6" w:themeColor="background1" w:themeShade="A6"/>
+        <w:t xml:space="preserve"> Компиляция Java приложений</w:t>
+      </w:r>
+    </w:p>
+    <w:p>
+      <w:r>
+        <w:t xml:space="preserve">Поскольку основа разработки под платформу </w:t>
+      </w:r>
+      <w:r>
+        <w:rPr>
           <w:lang w:val="en-US"/>
         </w:rPr>
         <w:t>Android</w:t>
       </w:r>
-    </w:p>
-    <w:p>
-      <w:r>
-        <w:t xml:space="preserve">Разработка приложений для </w:t>
-      </w:r>
-      <w:proofErr w:type="spellStart"/>
-      <w:r>
-        <w:t>Android</w:t>
-      </w:r>
-      <w:proofErr w:type="spellEnd"/>
-      <w:r>
-        <w:t xml:space="preserve"> включает некоторые процессы, выполняющиеся друг за другом. После написания программы, когда разработчик нажимает кнопку </w:t>
-      </w:r>
-      <w:r>
-        <w:rPr>
-          <w:lang w:val="en-US"/>
-        </w:rPr>
-        <w:t>Run</w:t>
-      </w:r>
-      <w:r>
-        <w:t xml:space="preserve"> в среде разработки, запускаются </w:t>
-      </w:r>
-      <w:r>
-        <w:t xml:space="preserve">следующие процессы и операции в «бэкграунде». Дальнейшее описание содержит важнейшие шаги, которые происходят в </w:t>
-      </w:r>
-      <w:r>
-        <w:rPr>
-          <w:lang w:val="en-US"/>
-        </w:rPr>
-        <w:t>IDE</w:t>
-      </w:r>
-      <w:r>
-        <w:t xml:space="preserve"> </w:t>
-      </w:r>
-      <w:r>
-        <w:t>для запуска разработанного приложения.</w:t>
-      </w:r>
-    </w:p>
-    <w:p>
-      <w:pPr>
-        <w:rPr>
-          <w:b/>
-          <w:bCs/>
-          <w:i/>
-          <w:iCs/>
-        </w:rPr>
-      </w:pPr>
-      <w:r>
-        <w:rPr>
-          <w:b/>
-          <w:bCs/>
-          <w:i/>
-          <w:iCs/>
-        </w:rPr>
-        <w:t>Компилятор</w:t>
-      </w:r>
-    </w:p>
-    <w:p>
-      <w:r>
-        <w:t>Поскольку программа должна быть понятна компьютеру, ее необходимо преобразовать в двоичный код. Для этого создан компилятор – программа, переводящая исходный код в набор машинных кодов.</w:t>
-      </w:r>
-    </w:p>
-    <w:p>
-      <w:r>
-        <w:t>Программа на исходном языке (</w:t>
+      <w:r>
+        <w:t xml:space="preserve"> </w:t>
+      </w:r>
+      <w:r>
+        <w:t xml:space="preserve">была заложена с использованием </w:t>
       </w:r>
       <w:r>
         <w:rPr>
@@ -1281,1415 +1126,58 @@
         <w:t>Java</w:t>
       </w:r>
       <w:r>
-        <w:t xml:space="preserve"> </w:t>
-      </w:r>
-      <w:r>
-        <w:t xml:space="preserve">или </w:t>
-      </w:r>
-      <w:r>
-        <w:rPr>
-          <w:lang w:val="en-US"/>
-        </w:rPr>
-        <w:t>Kotlin</w:t>
-      </w:r>
-      <w:r>
-        <w:t>) компилиру</w:t>
-      </w:r>
-      <w:r>
-        <w:t>е</w:t>
-      </w:r>
-      <w:r>
-        <w:t xml:space="preserve">тся в файлы типа </w:t>
-      </w:r>
-      <w:r>
-        <w:t>.</w:t>
-      </w:r>
-      <w:r>
-        <w:rPr>
-          <w:lang w:val="en-US"/>
-        </w:rPr>
-        <w:t>java</w:t>
-      </w:r>
-      <w:r>
-        <w:t xml:space="preserve"> </w:t>
-      </w:r>
-      <w:proofErr w:type="gramStart"/>
-      <w:r>
-        <w:t>или .</w:t>
-      </w:r>
-      <w:proofErr w:type="spellStart"/>
-      <w:r>
-        <w:rPr>
-          <w:lang w:val="en-US"/>
-        </w:rPr>
-        <w:t>kt</w:t>
-      </w:r>
-      <w:proofErr w:type="spellEnd"/>
-      <w:proofErr w:type="gramEnd"/>
-      <w:r>
-        <w:t xml:space="preserve"> (</w:t>
-      </w:r>
-      <w:r>
-        <w:t>соответственно</w:t>
-      </w:r>
-      <w:r>
-        <w:t>)</w:t>
-      </w:r>
-      <w:r>
-        <w:t>.</w:t>
-      </w:r>
-    </w:p>
-    <w:p/>
-    <w:p>
-      <w:r>
-        <w:rPr>
-          <w:noProof/>
+        <w:t>, рассмотрим основные моменты, связанные с компилятором и поставляемым инструментальным обеспечением для разработки и запуска.</w:t>
+      </w:r>
+    </w:p>
+    <w:p>
+      <w:r>
+        <w:t xml:space="preserve">Озаботившись тем, как запускать одну программу на различных устройствах, </w:t>
+      </w:r>
+      <w:r>
+        <w:rPr>
+          <w:lang w:val="en-US"/>
+        </w:rPr>
+        <w:t>Sun</w:t>
+      </w:r>
+      <w:r>
+        <w:t xml:space="preserve"> </w:t>
+      </w:r>
+      <w:r>
+        <w:rPr>
+          <w:lang w:val="en-US"/>
+        </w:rPr>
+        <w:t>Microsystem</w:t>
+      </w:r>
+      <w:r>
+        <w:t xml:space="preserve"> </w:t>
+      </w:r>
+      <w:r>
+        <w:t>пришла к выводу, что недостаточно создать, к примеру, универсальный компилятор. Необходимо разработать целый комплекс, после установки которого, программа, написанная единожды, сможет быть запущена на любом устройстве, где развернут (установлен) данный комплекс.</w:t>
+      </w:r>
+    </w:p>
+    <w:p>
+      <w:pPr>
+        <w:pStyle w:val="a4"/>
+        <w:rPr>
+          <w:shd w:val="clear" w:color="auto" w:fill="FFFFFF"/>
+        </w:rPr>
+      </w:pPr>
+    </w:p>
+    <w:p>
+      <w:pPr>
+        <w:pStyle w:val="a4"/>
+        <w:rPr>
+          <w:shd w:val="clear" w:color="auto" w:fill="FFFFFF"/>
+        </w:rPr>
+      </w:pPr>
+      <w:r>
+        <w:rPr>
+          <w:shd w:val="clear" w:color="auto" w:fill="FFFFFF"/>
         </w:rPr>
         <w:drawing>
-          <wp:inline distT="0" distB="0" distL="0" distR="0" wp14:anchorId="78867619" wp14:editId="653E9D1A">
-            <wp:extent cx="5940425" cy="3668395"/>
-            <wp:effectExtent l="0" t="0" r="3175" b="8255"/>
-            <wp:docPr id="25" name="Рисунок 25" descr="How Does Android App Work"/>
-            <wp:cNvGraphicFramePr>
-              <a:graphicFrameLocks xmlns:a="http://schemas.openxmlformats.org/drawingml/2006/main" noChangeAspect="1"/>
-            </wp:cNvGraphicFramePr>
-            <a:graphic xmlns:a="http://schemas.openxmlformats.org/drawingml/2006/main">
-              <a:graphicData uri="http://schemas.openxmlformats.org/drawingml/2006/picture">
-                <pic:pic xmlns:pic="http://schemas.openxmlformats.org/drawingml/2006/picture">
-                  <pic:nvPicPr>
-                    <pic:cNvPr id="0" name="Picture 1" descr="How Does Android App Work"/>
-                    <pic:cNvPicPr>
-                      <a:picLocks noChangeAspect="1" noChangeArrowheads="1"/>
-                    </pic:cNvPicPr>
-                  </pic:nvPicPr>
-                  <pic:blipFill>
-                    <a:blip r:embed="rId16">
-                      <a:extLst>
-                        <a:ext uri="{28A0092B-C50C-407E-A947-70E740481C1C}">
-                          <a14:useLocalDpi xmlns:a14="http://schemas.microsoft.com/office/drawing/2010/main" val="0"/>
-                        </a:ext>
-                      </a:extLst>
-                    </a:blip>
-                    <a:srcRect/>
-                    <a:stretch>
-                      <a:fillRect/>
-                    </a:stretch>
-                  </pic:blipFill>
-                  <pic:spPr bwMode="auto">
-                    <a:xfrm>
-                      <a:off x="0" y="0"/>
-                      <a:ext cx="5940425" cy="3668395"/>
-                    </a:xfrm>
-                    <a:prstGeom prst="rect">
-                      <a:avLst/>
-                    </a:prstGeom>
-                    <a:noFill/>
-                    <a:ln>
-                      <a:noFill/>
-                    </a:ln>
-                  </pic:spPr>
-                </pic:pic>
-              </a:graphicData>
-            </a:graphic>
-          </wp:inline>
-        </w:drawing>
-      </w:r>
-    </w:p>
-    <w:p/>
-    <w:p>
-      <w:pPr>
-        <w:rPr>
-          <w:b/>
-          <w:bCs/>
-          <w:i/>
-          <w:iCs/>
-        </w:rPr>
-      </w:pPr>
-      <w:r>
-        <w:rPr>
-          <w:b/>
-          <w:bCs/>
-          <w:i/>
-          <w:iCs/>
-        </w:rPr>
-        <w:t>Пере</w:t>
-      </w:r>
-      <w:r>
-        <w:rPr>
-          <w:b/>
-          <w:bCs/>
-          <w:i/>
-          <w:iCs/>
-        </w:rPr>
-        <w:t xml:space="preserve">вод в </w:t>
-      </w:r>
-      <w:r>
-        <w:rPr>
-          <w:b/>
-          <w:bCs/>
-          <w:i/>
-          <w:iCs/>
-          <w:lang w:val="en-US"/>
-        </w:rPr>
-        <w:t>Dalvik</w:t>
-      </w:r>
-      <w:r>
-        <w:rPr>
-          <w:b/>
-          <w:bCs/>
-          <w:i/>
-          <w:iCs/>
-        </w:rPr>
-        <w:t xml:space="preserve"> </w:t>
-      </w:r>
-      <w:proofErr w:type="spellStart"/>
-      <w:r>
-        <w:rPr>
-          <w:b/>
-          <w:bCs/>
-          <w:i/>
-          <w:iCs/>
-        </w:rPr>
-        <w:t>байткод</w:t>
-      </w:r>
-      <w:proofErr w:type="spellEnd"/>
-    </w:p>
-    <w:p>
-      <w:r>
-        <w:t xml:space="preserve">Сгенерированный файл в предыдущем шаге подходит для выполнения </w:t>
-      </w:r>
-      <w:r>
-        <w:rPr>
-          <w:lang w:val="en-US"/>
-        </w:rPr>
-        <w:t>JVM</w:t>
-      </w:r>
-      <w:r>
-        <w:t xml:space="preserve">, так как содержит стандартные инструкции </w:t>
-      </w:r>
-      <w:r>
-        <w:rPr>
-          <w:lang w:val="en-US"/>
-        </w:rPr>
-        <w:t>Oracle</w:t>
-      </w:r>
-      <w:r>
-        <w:t xml:space="preserve"> </w:t>
-      </w:r>
-      <w:r>
-        <w:rPr>
-          <w:lang w:val="en-US"/>
-        </w:rPr>
-        <w:t>JVM</w:t>
-      </w:r>
-      <w:r>
-        <w:t xml:space="preserve"> </w:t>
-      </w:r>
-      <w:r>
-        <w:rPr>
-          <w:lang w:val="en-US"/>
-        </w:rPr>
-        <w:t>Java</w:t>
-      </w:r>
-      <w:r>
-        <w:t xml:space="preserve"> </w:t>
-      </w:r>
-      <w:r>
-        <w:rPr>
-          <w:lang w:val="en-US"/>
-        </w:rPr>
-        <w:t>byte</w:t>
-      </w:r>
-      <w:r>
-        <w:t>-</w:t>
-      </w:r>
-      <w:r>
-        <w:rPr>
-          <w:lang w:val="en-US"/>
-        </w:rPr>
-        <w:t>codes</w:t>
-      </w:r>
-      <w:r>
-        <w:t xml:space="preserve">. </w:t>
-      </w:r>
-      <w:r>
-        <w:t xml:space="preserve">Этот формат не поддерживается на устройствах </w:t>
-      </w:r>
-      <w:r>
-        <w:rPr>
-          <w:lang w:val="en-US"/>
-        </w:rPr>
-        <w:t>Android</w:t>
-      </w:r>
-      <w:r>
-        <w:t xml:space="preserve">, </w:t>
-      </w:r>
-      <w:r>
-        <w:t>поскольку последние работают с файлами уникального формата –</w:t>
-      </w:r>
-      <w:r>
-        <w:t xml:space="preserve"> </w:t>
-      </w:r>
-      <w:proofErr w:type="spellStart"/>
-      <w:r>
-        <w:rPr>
-          <w:lang w:val="en-US"/>
-        </w:rPr>
-        <w:t>Dalvic</w:t>
-      </w:r>
-      <w:proofErr w:type="spellEnd"/>
-      <w:r>
-        <w:t xml:space="preserve"> </w:t>
-      </w:r>
-      <w:r>
-        <w:rPr>
-          <w:lang w:val="en-US"/>
-        </w:rPr>
-        <w:t>byte</w:t>
-      </w:r>
-      <w:r>
-        <w:t>-</w:t>
-      </w:r>
-      <w:r>
-        <w:rPr>
-          <w:lang w:val="en-US"/>
-        </w:rPr>
-        <w:t>code</w:t>
-      </w:r>
-      <w:r>
-        <w:t xml:space="preserve">. </w:t>
-      </w:r>
-      <w:proofErr w:type="spellStart"/>
-      <w:r>
-        <w:rPr>
-          <w:lang w:val="en-US"/>
-        </w:rPr>
-        <w:t>Dex</w:t>
-      </w:r>
-      <w:proofErr w:type="spellEnd"/>
-      <w:r>
-        <w:t xml:space="preserve"> </w:t>
-      </w:r>
-      <w:r>
-        <w:t xml:space="preserve">компилятор преобразует </w:t>
-      </w:r>
-      <w:r>
-        <w:rPr>
-          <w:lang w:val="en-US"/>
-        </w:rPr>
-        <w:t>Java</w:t>
-      </w:r>
-      <w:r>
-        <w:t xml:space="preserve"> </w:t>
-      </w:r>
-      <w:r>
-        <w:rPr>
-          <w:lang w:val="en-US"/>
-        </w:rPr>
-        <w:t>byte</w:t>
-      </w:r>
-      <w:r>
-        <w:t>-</w:t>
-      </w:r>
-      <w:r>
-        <w:rPr>
-          <w:lang w:val="en-US"/>
-        </w:rPr>
-        <w:t>code</w:t>
-      </w:r>
-      <w:r>
-        <w:t xml:space="preserve"> </w:t>
-      </w:r>
-      <w:r>
-        <w:t xml:space="preserve">в файл формата </w:t>
-      </w:r>
-      <w:r>
-        <w:t>DEX</w:t>
-      </w:r>
-      <w:r>
-        <w:t xml:space="preserve">, который </w:t>
-      </w:r>
-      <w:r>
-        <w:t>аналогичен файлам</w:t>
-      </w:r>
-      <w:r>
-        <w:t xml:space="preserve"> </w:t>
-      </w:r>
-      <w:r>
-        <w:t>.</w:t>
-      </w:r>
-      <w:proofErr w:type="spellStart"/>
-      <w:r>
-        <w:t>class</w:t>
-      </w:r>
-      <w:proofErr w:type="spellEnd"/>
-      <w:r>
-        <w:t xml:space="preserve">, но содержит </w:t>
-      </w:r>
-      <w:proofErr w:type="spellStart"/>
-      <w:r>
-        <w:t>байткод</w:t>
-      </w:r>
-      <w:proofErr w:type="spellEnd"/>
-      <w:r>
-        <w:t xml:space="preserve"> всего приложения (или части приложения в случае </w:t>
-      </w:r>
-      <w:proofErr w:type="spellStart"/>
-      <w:r>
-        <w:t>Multidex</w:t>
-      </w:r>
-      <w:proofErr w:type="spellEnd"/>
-      <w:r>
-        <w:t>), а не одного класса.</w:t>
-      </w:r>
-    </w:p>
-    <w:p/>
-    <w:p/>
-    <w:p>
-      <w:r>
-        <w:rPr>
-          <w:noProof/>
-        </w:rPr>
-        <w:lastRenderedPageBreak/>
-        <w:drawing>
-          <wp:inline distT="0" distB="0" distL="0" distR="0" wp14:anchorId="6E6D978B" wp14:editId="4CB00B12">
-            <wp:extent cx="5940425" cy="5471160"/>
-            <wp:effectExtent l="0" t="0" r="3175" b="0"/>
-            <wp:docPr id="27" name="Рисунок 27"/>
-            <wp:cNvGraphicFramePr>
-              <a:graphicFrameLocks xmlns:a="http://schemas.openxmlformats.org/drawingml/2006/main" noChangeAspect="1"/>
-            </wp:cNvGraphicFramePr>
-            <a:graphic xmlns:a="http://schemas.openxmlformats.org/drawingml/2006/main">
-              <a:graphicData uri="http://schemas.openxmlformats.org/drawingml/2006/picture">
-                <pic:pic xmlns:pic="http://schemas.openxmlformats.org/drawingml/2006/picture">
-                  <pic:nvPicPr>
-                    <pic:cNvPr id="0" name="Picture 3"/>
-                    <pic:cNvPicPr>
-                      <a:picLocks noChangeAspect="1" noChangeArrowheads="1"/>
-                    </pic:cNvPicPr>
-                  </pic:nvPicPr>
-                  <pic:blipFill>
-                    <a:blip r:embed="rId17">
-                      <a:extLst>
-                        <a:ext uri="{28A0092B-C50C-407E-A947-70E740481C1C}">
-                          <a14:useLocalDpi xmlns:a14="http://schemas.microsoft.com/office/drawing/2010/main" val="0"/>
-                        </a:ext>
-                      </a:extLst>
-                    </a:blip>
-                    <a:srcRect/>
-                    <a:stretch>
-                      <a:fillRect/>
-                    </a:stretch>
-                  </pic:blipFill>
-                  <pic:spPr bwMode="auto">
-                    <a:xfrm>
-                      <a:off x="0" y="0"/>
-                      <a:ext cx="5940425" cy="5471160"/>
-                    </a:xfrm>
-                    <a:prstGeom prst="rect">
-                      <a:avLst/>
-                    </a:prstGeom>
-                    <a:noFill/>
-                    <a:ln>
-                      <a:noFill/>
-                    </a:ln>
-                  </pic:spPr>
-                </pic:pic>
-              </a:graphicData>
-            </a:graphic>
-          </wp:inline>
-        </w:drawing>
-      </w:r>
-    </w:p>
-    <w:p/>
-    <w:p>
-      <w:r>
-        <w:t xml:space="preserve">DEX файл – это результат компиляции кода </w:t>
-      </w:r>
-      <w:proofErr w:type="spellStart"/>
-      <w:r>
-        <w:t>Android</w:t>
-      </w:r>
-      <w:proofErr w:type="spellEnd"/>
-      <w:r>
-        <w:t>-приложения. DEX расшифровывается как</w:t>
-      </w:r>
-      <w:r>
-        <w:t xml:space="preserve"> </w:t>
-      </w:r>
-      <w:proofErr w:type="spellStart"/>
-      <w:r>
-        <w:t>Dalvik</w:t>
-      </w:r>
-      <w:proofErr w:type="spellEnd"/>
-      <w:r>
-        <w:t xml:space="preserve"> </w:t>
-      </w:r>
-      <w:proofErr w:type="spellStart"/>
-      <w:r>
-        <w:t>Executable</w:t>
-      </w:r>
-      <w:proofErr w:type="spellEnd"/>
-      <w:r>
-        <w:t>.</w:t>
-      </w:r>
-    </w:p>
-    <w:p>
-      <w:pPr>
-        <w:rPr>
-          <w:b/>
-          <w:bCs/>
-          <w:i/>
-          <w:iCs/>
-        </w:rPr>
-      </w:pPr>
-      <w:r>
-        <w:rPr>
-          <w:b/>
-          <w:bCs/>
-          <w:i/>
-          <w:iCs/>
-        </w:rPr>
-        <w:t>Среда исполнения</w:t>
-      </w:r>
-    </w:p>
-    <w:p>
-      <w:r>
-        <w:t xml:space="preserve">К моменту разработки операционных систем для мобильных устройств, </w:t>
-      </w:r>
-      <w:r>
-        <w:rPr>
-          <w:lang w:val="en-US"/>
-        </w:rPr>
-        <w:t>Java</w:t>
-      </w:r>
-      <w:r>
-        <w:t xml:space="preserve"> </w:t>
-      </w:r>
-      <w:r>
-        <w:t xml:space="preserve">зарекомендовала себя как надежное </w:t>
-      </w:r>
-      <w:proofErr w:type="spellStart"/>
-      <w:r>
-        <w:t>кросплатформенное</w:t>
-      </w:r>
-      <w:proofErr w:type="spellEnd"/>
-      <w:r>
-        <w:t xml:space="preserve"> решение в качестве примера среды выполнения программ. Таким образом, в 2003 году начинается разработка мобильной операционной системы, которая бы могла без привязки к аппаратной части устройства запускать приложения из общего магазина приложений. Вспоминая инфраструктуру </w:t>
-      </w:r>
-      <w:r>
-        <w:rPr>
-          <w:lang w:val="en-US"/>
-        </w:rPr>
-        <w:t>Java</w:t>
-      </w:r>
-      <w:r>
-        <w:t xml:space="preserve">, </w:t>
-      </w:r>
-      <w:r>
-        <w:t xml:space="preserve">можно прийти к выводу, что разработчики </w:t>
-      </w:r>
-      <w:r>
-        <w:rPr>
-          <w:lang w:val="en-US"/>
-        </w:rPr>
-        <w:t>Android</w:t>
-      </w:r>
-      <w:r>
-        <w:t xml:space="preserve"> </w:t>
-      </w:r>
-      <w:r>
-        <w:t xml:space="preserve">занялись реализацией похожей виртуальной машины для запуска приложений. </w:t>
-      </w:r>
-    </w:p>
-    <w:p>
-      <w:proofErr w:type="spellStart"/>
-      <w:r>
-        <w:t>Dalvik</w:t>
-      </w:r>
-      <w:proofErr w:type="spellEnd"/>
-      <w:r>
-        <w:t xml:space="preserve"> </w:t>
-      </w:r>
-      <w:r>
-        <w:t>– это</w:t>
-      </w:r>
-      <w:r>
-        <w:t xml:space="preserve"> </w:t>
-      </w:r>
-      <w:hyperlink r:id="rId18" w:tgtFrame="_blank" w:history="1">
-        <w:r>
-          <w:t>виртуальная машина</w:t>
-        </w:r>
-      </w:hyperlink>
-      <w:r>
-        <w:t xml:space="preserve">, которая использовалась с первой версии до </w:t>
-      </w:r>
-      <w:proofErr w:type="spellStart"/>
-      <w:r>
-        <w:t>Android</w:t>
-      </w:r>
-      <w:proofErr w:type="spellEnd"/>
-      <w:r>
-        <w:t xml:space="preserve"> v5.0. </w:t>
-      </w:r>
-      <w:r>
-        <w:t xml:space="preserve">Ее стратегия компиляции </w:t>
-      </w:r>
-      <w:proofErr w:type="spellStart"/>
-      <w:r>
-        <w:t>байткода</w:t>
-      </w:r>
-      <w:proofErr w:type="spellEnd"/>
-      <w:r>
-        <w:t xml:space="preserve"> в машинный код заключалась в использовании </w:t>
-      </w:r>
-      <w:r>
-        <w:rPr>
-          <w:lang w:val="en-US"/>
-        </w:rPr>
-        <w:t>JIT</w:t>
-      </w:r>
-      <w:r>
-        <w:t>-</w:t>
-      </w:r>
-      <w:r>
-        <w:t xml:space="preserve">компиляции, при которой </w:t>
-      </w:r>
-      <w:proofErr w:type="spellStart"/>
-      <w:r>
-        <w:t>байткод</w:t>
-      </w:r>
-      <w:proofErr w:type="spellEnd"/>
-      <w:r>
-        <w:t xml:space="preserve"> компилируется во время исполнения команды.</w:t>
-      </w:r>
-      <w:r>
-        <w:t xml:space="preserve"> </w:t>
-      </w:r>
-    </w:p>
-    <w:p>
-      <w:r>
-        <w:t xml:space="preserve">ART до </w:t>
-      </w:r>
-      <w:proofErr w:type="spellStart"/>
-      <w:r>
-        <w:t>Android</w:t>
-      </w:r>
-      <w:proofErr w:type="spellEnd"/>
-      <w:r>
-        <w:t xml:space="preserve"> v7.0 использует</w:t>
-      </w:r>
-      <w:r>
-        <w:t xml:space="preserve"> </w:t>
-      </w:r>
-      <w:hyperlink r:id="rId19" w:tgtFrame="_blank" w:history="1">
-        <w:r>
-          <w:t>AOT-компиляцию (</w:t>
-        </w:r>
-        <w:proofErr w:type="spellStart"/>
-        <w:r>
-          <w:t>Ahead-of-Time</w:t>
-        </w:r>
-        <w:proofErr w:type="spellEnd"/>
-        <w:r>
-          <w:t>)</w:t>
-        </w:r>
-      </w:hyperlink>
-      <w:r>
-        <w:t xml:space="preserve">, при которой приложение компилируется в машинный код во время установки. В </w:t>
-      </w:r>
-      <w:proofErr w:type="spellStart"/>
-      <w:r>
-        <w:lastRenderedPageBreak/>
-        <w:t>Android</w:t>
-      </w:r>
-      <w:proofErr w:type="spellEnd"/>
-      <w:r>
-        <w:t xml:space="preserve"> v7.0 в ART был добавлен JIT-компилятор в дополнение к AOT. Смешанный подход помог смягчить недостатки AOT-компиляции.</w:t>
-      </w:r>
-    </w:p>
-    <w:p>
-      <w:pPr>
-        <w:rPr>
-          <w:b/>
-          <w:bCs/>
-          <w:i/>
-          <w:iCs/>
-        </w:rPr>
-      </w:pPr>
-      <w:r>
-        <w:rPr>
-          <w:b/>
-          <w:bCs/>
-          <w:i/>
-          <w:iCs/>
-        </w:rPr>
-        <w:t>Генерация .</w:t>
-      </w:r>
-      <w:proofErr w:type="spellStart"/>
-      <w:r>
-        <w:rPr>
-          <w:b/>
-          <w:bCs/>
-          <w:i/>
-          <w:iCs/>
-          <w:lang w:val="en-US"/>
-        </w:rPr>
-        <w:t>apk</w:t>
-      </w:r>
-      <w:proofErr w:type="spellEnd"/>
-    </w:p>
-    <w:p>
-      <w:r>
-        <w:t xml:space="preserve">Файлы ресурсов приложения (картинки, шрифты, </w:t>
-      </w:r>
-      <w:r>
-        <w:rPr>
-          <w:lang w:val="en-US"/>
-        </w:rPr>
-        <w:t>XML</w:t>
-      </w:r>
-      <w:r>
-        <w:t xml:space="preserve"> </w:t>
-      </w:r>
-      <w:r>
-        <w:t xml:space="preserve">разметки и т.д.) компилируются в один исходник через </w:t>
-      </w:r>
-      <w:r>
-        <w:rPr>
-          <w:lang w:val="en-US"/>
-        </w:rPr>
-        <w:t>Android</w:t>
-      </w:r>
-      <w:r>
-        <w:t xml:space="preserve"> </w:t>
-      </w:r>
-      <w:proofErr w:type="spellStart"/>
-      <w:r>
-        <w:rPr>
-          <w:lang w:val="en-US"/>
-        </w:rPr>
-        <w:t>Assret</w:t>
-      </w:r>
-      <w:proofErr w:type="spellEnd"/>
-      <w:r>
-        <w:t xml:space="preserve"> </w:t>
-      </w:r>
-      <w:r>
-        <w:rPr>
-          <w:lang w:val="en-US"/>
-        </w:rPr>
-        <w:t>Packaging</w:t>
-      </w:r>
-      <w:r>
-        <w:t xml:space="preserve"> </w:t>
-      </w:r>
-      <w:r>
-        <w:rPr>
-          <w:lang w:val="en-US"/>
-        </w:rPr>
-        <w:t>Tool</w:t>
-      </w:r>
-      <w:r>
-        <w:t>(</w:t>
-      </w:r>
-      <w:proofErr w:type="spellStart"/>
-      <w:r>
-        <w:rPr>
-          <w:lang w:val="en-US"/>
-        </w:rPr>
-        <w:t>aapt</w:t>
-      </w:r>
-      <w:proofErr w:type="spellEnd"/>
-      <w:r>
-        <w:t xml:space="preserve">). </w:t>
-      </w:r>
-      <w:r>
-        <w:t xml:space="preserve">Данный инструмент так же отвечает за создание </w:t>
-      </w:r>
-      <w:r>
-        <w:rPr>
-          <w:lang w:val="en-US"/>
-        </w:rPr>
-        <w:t>R</w:t>
-      </w:r>
-      <w:r>
-        <w:t>.</w:t>
-      </w:r>
-      <w:r>
-        <w:rPr>
-          <w:lang w:val="en-US"/>
-        </w:rPr>
-        <w:t>java</w:t>
-      </w:r>
-      <w:r>
-        <w:t xml:space="preserve"> </w:t>
-      </w:r>
-      <w:r>
-        <w:t xml:space="preserve">файла приложения </w:t>
-      </w:r>
-      <w:r>
-        <w:rPr>
-          <w:lang w:val="en-US"/>
-        </w:rPr>
-        <w:t>Android</w:t>
-      </w:r>
-      <w:r>
-        <w:t>.</w:t>
-      </w:r>
-      <w:r>
-        <w:t xml:space="preserve"> Далее</w:t>
-      </w:r>
-      <w:r>
-        <w:t>,</w:t>
-      </w:r>
-      <w:r>
-        <w:t xml:space="preserve"> скомпилированные </w:t>
-      </w:r>
-      <w:r>
-        <w:t xml:space="preserve">отдельно </w:t>
-      </w:r>
-      <w:r>
-        <w:t xml:space="preserve">ресурсы </w:t>
-      </w:r>
-      <w:r>
-        <w:t xml:space="preserve">вместе с </w:t>
-      </w:r>
-      <w:r>
-        <w:rPr>
-          <w:lang w:val="en-US"/>
-        </w:rPr>
-        <w:t>classes</w:t>
-      </w:r>
-      <w:r>
-        <w:t>.</w:t>
-      </w:r>
-      <w:proofErr w:type="spellStart"/>
-      <w:r>
-        <w:rPr>
-          <w:lang w:val="en-US"/>
-        </w:rPr>
-        <w:t>dex</w:t>
-      </w:r>
-      <w:proofErr w:type="spellEnd"/>
-      <w:r>
-        <w:t xml:space="preserve"> файлами </w:t>
-      </w:r>
-      <w:proofErr w:type="spellStart"/>
-      <w:r>
-        <w:t>компануются</w:t>
-      </w:r>
-      <w:proofErr w:type="spellEnd"/>
-      <w:r>
-        <w:t xml:space="preserve"> средствами </w:t>
-      </w:r>
-      <w:proofErr w:type="spellStart"/>
-      <w:r>
-        <w:rPr>
-          <w:lang w:val="en-US"/>
-        </w:rPr>
-        <w:t>apkbuilder</w:t>
-      </w:r>
-      <w:proofErr w:type="spellEnd"/>
-      <w:r>
-        <w:t xml:space="preserve"> </w:t>
-      </w:r>
-      <w:r>
-        <w:rPr>
-          <w:lang w:val="en-US"/>
-        </w:rPr>
-        <w:t>tool</w:t>
-      </w:r>
-      <w:r>
-        <w:t xml:space="preserve"> </w:t>
-      </w:r>
-      <w:r>
-        <w:t xml:space="preserve">в </w:t>
-      </w:r>
-      <w:r>
-        <w:rPr>
-          <w:lang w:val="en-US"/>
-        </w:rPr>
-        <w:t>zip</w:t>
-      </w:r>
-      <w:r>
-        <w:t xml:space="preserve">-файл, который называется </w:t>
-      </w:r>
-      <w:r>
-        <w:rPr>
-          <w:lang w:val="en-US"/>
-        </w:rPr>
-        <w:t>Android</w:t>
-      </w:r>
-      <w:r>
-        <w:t xml:space="preserve"> </w:t>
-      </w:r>
-      <w:r>
-        <w:rPr>
-          <w:lang w:val="en-US"/>
-        </w:rPr>
-        <w:t>Package</w:t>
-      </w:r>
-      <w:r>
-        <w:t xml:space="preserve"> (.</w:t>
-      </w:r>
-      <w:proofErr w:type="spellStart"/>
-      <w:r>
-        <w:rPr>
-          <w:lang w:val="en-US"/>
-        </w:rPr>
-        <w:t>apk</w:t>
-      </w:r>
-      <w:proofErr w:type="spellEnd"/>
-      <w:r>
-        <w:t xml:space="preserve"> </w:t>
-      </w:r>
-      <w:r>
-        <w:t>файл</w:t>
-      </w:r>
-      <w:r>
-        <w:t xml:space="preserve">). </w:t>
-      </w:r>
-      <w:r>
-        <w:t xml:space="preserve">Сгенерированный архив содержит все необходимые данные для запуска </w:t>
-      </w:r>
-      <w:r>
-        <w:rPr>
-          <w:lang w:val="en-US"/>
-        </w:rPr>
-        <w:t>Android</w:t>
-      </w:r>
-      <w:r>
-        <w:t>-приложения.</w:t>
-      </w:r>
-    </w:p>
-    <w:p/>
-    <w:p>
-      <w:r>
-        <w:rPr>
-          <w:noProof/>
-        </w:rPr>
-        <w:drawing>
-          <wp:inline distT="0" distB="0" distL="0" distR="0" wp14:anchorId="1AE8E33E" wp14:editId="39D7AE3E">
-            <wp:extent cx="4712313" cy="2889849"/>
-            <wp:effectExtent l="0" t="0" r="0" b="6350"/>
-            <wp:docPr id="28" name="Рисунок 28" descr="How Does Android App Work"/>
-            <wp:cNvGraphicFramePr>
-              <a:graphicFrameLocks xmlns:a="http://schemas.openxmlformats.org/drawingml/2006/main" noChangeAspect="1"/>
-            </wp:cNvGraphicFramePr>
-            <a:graphic xmlns:a="http://schemas.openxmlformats.org/drawingml/2006/main">
-              <a:graphicData uri="http://schemas.openxmlformats.org/drawingml/2006/picture">
-                <pic:pic xmlns:pic="http://schemas.openxmlformats.org/drawingml/2006/picture">
-                  <pic:nvPicPr>
-                    <pic:cNvPr id="0" name="Picture 5" descr="How Does Android App Work"/>
-                    <pic:cNvPicPr>
-                      <a:picLocks noChangeAspect="1" noChangeArrowheads="1"/>
-                    </pic:cNvPicPr>
-                  </pic:nvPicPr>
-                  <pic:blipFill>
-                    <a:blip r:embed="rId20">
-                      <a:extLst>
-                        <a:ext uri="{28A0092B-C50C-407E-A947-70E740481C1C}">
-                          <a14:useLocalDpi xmlns:a14="http://schemas.microsoft.com/office/drawing/2010/main" val="0"/>
-                        </a:ext>
-                      </a:extLst>
-                    </a:blip>
-                    <a:srcRect/>
-                    <a:stretch>
-                      <a:fillRect/>
-                    </a:stretch>
-                  </pic:blipFill>
-                  <pic:spPr bwMode="auto">
-                    <a:xfrm>
-                      <a:off x="0" y="0"/>
-                      <a:ext cx="4726266" cy="2898406"/>
-                    </a:xfrm>
-                    <a:prstGeom prst="rect">
-                      <a:avLst/>
-                    </a:prstGeom>
-                    <a:noFill/>
-                    <a:ln>
-                      <a:noFill/>
-                    </a:ln>
-                  </pic:spPr>
-                </pic:pic>
-              </a:graphicData>
-            </a:graphic>
-          </wp:inline>
-        </w:drawing>
-      </w:r>
-    </w:p>
-    <w:p/>
-    <w:p>
-      <w:pPr>
-        <w:rPr>
-          <w:b/>
-          <w:bCs/>
-          <w:i/>
-          <w:iCs/>
-        </w:rPr>
-      </w:pPr>
-      <w:r>
-        <w:rPr>
-          <w:b/>
-          <w:bCs/>
-          <w:i/>
-          <w:iCs/>
-        </w:rPr>
-        <w:t>Публикация приложения</w:t>
-      </w:r>
-    </w:p>
-    <w:p>
-      <w:r>
-        <w:t xml:space="preserve">Подготовленный на предыдущем шаге </w:t>
-      </w:r>
-      <w:r>
-        <w:t>.</w:t>
-      </w:r>
-      <w:proofErr w:type="spellStart"/>
-      <w:r>
-        <w:rPr>
-          <w:lang w:val="en-US"/>
-        </w:rPr>
-        <w:t>apk</w:t>
-      </w:r>
-      <w:proofErr w:type="spellEnd"/>
-      <w:r>
-        <w:t xml:space="preserve"> </w:t>
-      </w:r>
-      <w:r>
-        <w:t xml:space="preserve">файл является </w:t>
-      </w:r>
-      <w:proofErr w:type="gramStart"/>
-      <w:r>
-        <w:t>готовым к исполнению пакетом</w:t>
-      </w:r>
-      <w:proofErr w:type="gramEnd"/>
-      <w:r>
-        <w:t xml:space="preserve"> и разработчик может использовать его для размещения своего приложения в</w:t>
-      </w:r>
-      <w:r>
-        <w:t xml:space="preserve"> магазине приложений. </w:t>
-      </w:r>
-      <w:r>
-        <w:t xml:space="preserve">Важно помнить, что на каждое размещаемое приложение необходимо создать цифровой сертификат, который устанавливается на каждом устройстве пользователя. Данный сертификат используется </w:t>
-      </w:r>
-      <w:r>
-        <w:rPr>
-          <w:lang w:val="en-US"/>
-        </w:rPr>
-        <w:t>Android</w:t>
-      </w:r>
-      <w:r>
-        <w:t xml:space="preserve"> </w:t>
-      </w:r>
-      <w:r>
-        <w:t xml:space="preserve">для определения автора приложения. Разработчик-автор помещает закрытый ключ сертификата в виде дополнительного файла в пакете </w:t>
-      </w:r>
-      <w:r>
-        <w:t>.</w:t>
-      </w:r>
-      <w:proofErr w:type="spellStart"/>
-      <w:r>
-        <w:rPr>
-          <w:lang w:val="en-US"/>
-        </w:rPr>
-        <w:t>apk</w:t>
-      </w:r>
-      <w:proofErr w:type="spellEnd"/>
-      <w:r>
-        <w:t>.</w:t>
-      </w:r>
-    </w:p>
-    <w:p>
-      <w:pPr>
-        <w:rPr>
-          <w:lang w:val="en-US"/>
-        </w:rPr>
-      </w:pPr>
-      <w:r>
-        <w:t xml:space="preserve">Пакет инструментов разработчика </w:t>
-      </w:r>
-      <w:r>
-        <w:rPr>
-          <w:lang w:val="en-US"/>
-        </w:rPr>
-        <w:t>Java</w:t>
-      </w:r>
-      <w:r>
-        <w:t xml:space="preserve"> </w:t>
-      </w:r>
-      <w:r>
-        <w:t>(</w:t>
-      </w:r>
-      <w:r>
-        <w:rPr>
-          <w:lang w:val="en-US"/>
-        </w:rPr>
-        <w:t>JDK</w:t>
-      </w:r>
-      <w:r>
-        <w:t>)</w:t>
-      </w:r>
-      <w:r>
-        <w:t xml:space="preserve"> </w:t>
-      </w:r>
-      <w:r>
-        <w:t xml:space="preserve">предоставляют </w:t>
-      </w:r>
-      <w:proofErr w:type="spellStart"/>
-      <w:r>
-        <w:rPr>
-          <w:lang w:val="en-US"/>
-        </w:rPr>
-        <w:t>jarsinger</w:t>
-      </w:r>
-      <w:proofErr w:type="spellEnd"/>
-      <w:r>
-        <w:t xml:space="preserve"> </w:t>
-      </w:r>
-      <w:r>
-        <w:rPr>
-          <w:lang w:val="en-US"/>
-        </w:rPr>
-        <w:t>tool</w:t>
-      </w:r>
-      <w:r>
-        <w:t xml:space="preserve"> </w:t>
-      </w:r>
-      <w:r>
-        <w:t xml:space="preserve">для </w:t>
-      </w:r>
-      <w:r>
-        <w:t>«</w:t>
-      </w:r>
-      <w:r>
-        <w:t>подписания</w:t>
-      </w:r>
-      <w:r>
-        <w:t>»</w:t>
-      </w:r>
-      <w:r>
-        <w:t xml:space="preserve"> файлов </w:t>
-      </w:r>
-      <w:r>
-        <w:t>.</w:t>
-      </w:r>
-      <w:r>
-        <w:rPr>
-          <w:lang w:val="en-US"/>
-        </w:rPr>
-        <w:t>jar</w:t>
-      </w:r>
-      <w:r>
-        <w:t xml:space="preserve"> </w:t>
-      </w:r>
-      <w:r>
-        <w:t xml:space="preserve">и </w:t>
-      </w:r>
-      <w:r>
-        <w:t>.</w:t>
-      </w:r>
-      <w:proofErr w:type="spellStart"/>
-      <w:r>
-        <w:rPr>
-          <w:lang w:val="en-US"/>
-        </w:rPr>
-        <w:t>apk</w:t>
-      </w:r>
-      <w:proofErr w:type="spellEnd"/>
-      <w:r>
-        <w:t xml:space="preserve">. </w:t>
-      </w:r>
-      <w:r>
-        <w:t xml:space="preserve">Кроме того, сжатые файлы </w:t>
-      </w:r>
-      <w:r>
-        <w:rPr>
-          <w:lang w:val="en-US"/>
-        </w:rPr>
-        <w:t>signed</w:t>
-      </w:r>
-      <w:r>
-        <w:t xml:space="preserve"> </w:t>
-      </w:r>
-      <w:proofErr w:type="spellStart"/>
-      <w:proofErr w:type="gramStart"/>
-      <w:r>
-        <w:rPr>
-          <w:lang w:val="en-US"/>
-        </w:rPr>
-        <w:t>apk</w:t>
-      </w:r>
-      <w:proofErr w:type="spellEnd"/>
-      <w:r>
-        <w:t>.</w:t>
-      </w:r>
-      <w:r>
-        <w:rPr>
-          <w:lang w:val="en-US"/>
-        </w:rPr>
-        <w:t>file</w:t>
-      </w:r>
-      <w:proofErr w:type="gramEnd"/>
-      <w:r>
-        <w:t xml:space="preserve"> </w:t>
-      </w:r>
-      <w:r>
-        <w:t>читаются определенным образом операционной системой</w:t>
-      </w:r>
-      <w:r>
-        <w:t>.</w:t>
-      </w:r>
-      <w:r>
-        <w:t xml:space="preserve"> </w:t>
-      </w:r>
-      <w:r>
-        <w:t>П</w:t>
-      </w:r>
-      <w:r>
-        <w:t>ри чем инструмент, благодаря которому байты файла-архива могут быть прочитаны, позволяет запустить именно подписанный файл</w:t>
-      </w:r>
-      <w:r>
-        <w:t xml:space="preserve"> таким образом, что система читает остальные файлы архива без его распаковки. Инструмент называется </w:t>
-      </w:r>
-      <w:proofErr w:type="spellStart"/>
-      <w:r>
-        <w:rPr>
-          <w:lang w:val="en-US"/>
-        </w:rPr>
-        <w:t>zipalign</w:t>
-      </w:r>
-      <w:proofErr w:type="spellEnd"/>
-      <w:r>
-        <w:rPr>
-          <w:lang w:val="en-US"/>
-        </w:rPr>
-        <w:t>.</w:t>
-      </w:r>
-    </w:p>
-    <w:p>
-      <w:r>
-        <w:rPr>
-          <w:noProof/>
-        </w:rPr>
-        <w:lastRenderedPageBreak/>
-        <w:drawing>
-          <wp:inline distT="0" distB="0" distL="0" distR="0" wp14:anchorId="25C10961" wp14:editId="6C288A16">
-            <wp:extent cx="4882551" cy="2998946"/>
-            <wp:effectExtent l="0" t="0" r="0" b="0"/>
-            <wp:docPr id="29" name="Рисунок 29" descr="How Does Android App Work"/>
-            <wp:cNvGraphicFramePr>
-              <a:graphicFrameLocks xmlns:a="http://schemas.openxmlformats.org/drawingml/2006/main" noChangeAspect="1"/>
-            </wp:cNvGraphicFramePr>
-            <a:graphic xmlns:a="http://schemas.openxmlformats.org/drawingml/2006/main">
-              <a:graphicData uri="http://schemas.openxmlformats.org/drawingml/2006/picture">
-                <pic:pic xmlns:pic="http://schemas.openxmlformats.org/drawingml/2006/picture">
-                  <pic:nvPicPr>
-                    <pic:cNvPr id="0" name="Picture 7" descr="How Does Android App Work"/>
-                    <pic:cNvPicPr>
-                      <a:picLocks noChangeAspect="1" noChangeArrowheads="1"/>
-                    </pic:cNvPicPr>
-                  </pic:nvPicPr>
-                  <pic:blipFill>
-                    <a:blip r:embed="rId21">
-                      <a:extLst>
-                        <a:ext uri="{28A0092B-C50C-407E-A947-70E740481C1C}">
-                          <a14:useLocalDpi xmlns:a14="http://schemas.microsoft.com/office/drawing/2010/main" val="0"/>
-                        </a:ext>
-                      </a:extLst>
-                    </a:blip>
-                    <a:srcRect/>
-                    <a:stretch>
-                      <a:fillRect/>
-                    </a:stretch>
-                  </pic:blipFill>
-                  <pic:spPr bwMode="auto">
-                    <a:xfrm>
-                      <a:off x="0" y="0"/>
-                      <a:ext cx="4895113" cy="3006662"/>
-                    </a:xfrm>
-                    <a:prstGeom prst="rect">
-                      <a:avLst/>
-                    </a:prstGeom>
-                    <a:noFill/>
-                    <a:ln>
-                      <a:noFill/>
-                    </a:ln>
-                  </pic:spPr>
-                </pic:pic>
-              </a:graphicData>
-            </a:graphic>
-          </wp:inline>
-        </w:drawing>
-      </w:r>
-    </w:p>
-    <w:p/>
-    <w:p>
-      <w:pPr>
-        <w:pStyle w:val="2"/>
-        <w:spacing w:before="120" w:after="120"/>
-        <w:ind w:left="1276" w:hanging="709"/>
-        <w:rPr>
-          <w:rFonts w:ascii="Arial Black" w:hAnsi="Arial Black"/>
-          <w:color w:val="A6A6A6" w:themeColor="background1" w:themeShade="A6"/>
-        </w:rPr>
-      </w:pPr>
-      <w:r>
-        <w:rPr>
-          <w:rFonts w:ascii="Arial Black" w:hAnsi="Arial Black"/>
-          <w:color w:val="A6A6A6" w:themeColor="background1" w:themeShade="A6"/>
-        </w:rPr>
-        <w:t xml:space="preserve">2.3 Компиляция </w:t>
-      </w:r>
-      <w:proofErr w:type="spellStart"/>
-      <w:r>
-        <w:rPr>
-          <w:rFonts w:ascii="Arial Black" w:hAnsi="Arial Black"/>
-          <w:color w:val="A6A6A6" w:themeColor="background1" w:themeShade="A6"/>
-        </w:rPr>
-        <w:t>Java</w:t>
-      </w:r>
-      <w:proofErr w:type="spellEnd"/>
-      <w:r>
-        <w:rPr>
-          <w:rFonts w:ascii="Arial Black" w:hAnsi="Arial Black"/>
-          <w:color w:val="A6A6A6" w:themeColor="background1" w:themeShade="A6"/>
-        </w:rPr>
-        <w:t xml:space="preserve"> приложений</w:t>
-      </w:r>
-    </w:p>
-    <w:p>
-      <w:r>
-        <w:t xml:space="preserve">Данный блок теории служит для того, чтобы студент понимал краткое описание действия компилятора </w:t>
-      </w:r>
-      <w:r>
-        <w:rPr>
-          <w:lang w:val="en-US"/>
-        </w:rPr>
-        <w:t>Java</w:t>
-      </w:r>
-      <w:r>
-        <w:t xml:space="preserve">, </w:t>
-      </w:r>
-      <w:r>
-        <w:t>а также необходимость установки определенного пакета для написания приложений на данном языке.</w:t>
-      </w:r>
-      <w:r>
-        <w:t xml:space="preserve"> </w:t>
-      </w:r>
-    </w:p>
-    <w:p>
-      <w:r>
-        <w:t xml:space="preserve">Озаботившись тем, как запускать одну программу на различных устройствах, </w:t>
-      </w:r>
-      <w:r>
-        <w:rPr>
-          <w:lang w:val="en-US"/>
-        </w:rPr>
-        <w:t>Sun</w:t>
-      </w:r>
-      <w:r>
-        <w:t xml:space="preserve"> </w:t>
-      </w:r>
-      <w:r>
-        <w:rPr>
-          <w:lang w:val="en-US"/>
-        </w:rPr>
-        <w:t>Microsystem</w:t>
-      </w:r>
-      <w:r>
-        <w:t xml:space="preserve"> </w:t>
-      </w:r>
-      <w:r>
-        <w:t>пришла к выводу, что недостаточно создать, к примеру, универсальный компилятор. Необходимо разработать целый комплекс, после установки которого, программа, написанная единожды, сможет быть запущена на любом устройстве, где развернут (установлен) данный комплекс.</w:t>
-      </w:r>
-    </w:p>
-    <w:p/>
-    <w:p>
-      <w:pPr>
-        <w:ind w:firstLine="0"/>
-      </w:pPr>
-      <w:r>
-        <w:rPr>
-          <w:noProof/>
-        </w:rPr>
-        <mc:AlternateContent>
-          <mc:Choice Requires="wps">
-            <w:drawing>
-              <wp:inline distT="0" distB="0" distL="0" distR="0" wp14:anchorId="5432C2A9" wp14:editId="3A62A7D5">
-                <wp:extent cx="307340" cy="307340"/>
-                <wp:effectExtent l="0" t="0" r="0" b="0"/>
-                <wp:docPr id="2" name="Прямоугольник 2"/>
-                <wp:cNvGraphicFramePr>
-                  <a:graphicFrameLocks xmlns:a="http://schemas.openxmlformats.org/drawingml/2006/main" noChangeAspect="1"/>
-                </wp:cNvGraphicFramePr>
-                <a:graphic xmlns:a="http://schemas.openxmlformats.org/drawingml/2006/main">
-                  <a:graphicData uri="http://schemas.microsoft.com/office/word/2010/wordprocessingShape">
-                    <wps:wsp>
-                      <wps:cNvSpPr>
-                        <a:spLocks noChangeAspect="1" noChangeArrowheads="1"/>
-                      </wps:cNvSpPr>
-                      <wps:spPr bwMode="auto">
-                        <a:xfrm>
-                          <a:off x="0" y="0"/>
-                          <a:ext cx="307340" cy="307340"/>
-                        </a:xfrm>
-                        <a:prstGeom prst="rect">
-                          <a:avLst/>
-                        </a:prstGeom>
-                        <a:noFill/>
-                        <a:ln>
-                          <a:noFill/>
-                        </a:ln>
-                        <a:extLst>
-                          <a:ext uri="{909E8E84-426E-40DD-AFC4-6F175D3DCCD1}">
-                            <a14:hiddenFill xmlns:a14="http://schemas.microsoft.com/office/drawing/2010/main">
-                              <a:solidFill>
-                                <a:srgbClr val="FFFFFF"/>
-                              </a:solidFill>
-                            </a14:hiddenFill>
-                          </a:ext>
-                          <a:ext uri="{91240B29-F687-4F45-9708-019B960494DF}">
-                            <a14:hiddenLine xmlns:a14="http://schemas.microsoft.com/office/drawing/2010/main" w="9525">
-                              <a:solidFill>
-                                <a:srgbClr val="000000"/>
-                              </a:solidFill>
-                              <a:miter lim="800000"/>
-                              <a:headEnd/>
-                              <a:tailEnd/>
-                            </a14:hiddenLine>
-                          </a:ext>
-                        </a:extLst>
-                      </wps:spPr>
-                      <wps:bodyPr rot="0" vert="horz" wrap="square" lIns="91440" tIns="45720" rIns="91440" bIns="45720" anchor="t" anchorCtr="0" upright="1">
-                        <a:noAutofit/>
-                      </wps:bodyPr>
-                    </wps:wsp>
-                  </a:graphicData>
-                </a:graphic>
-              </wp:inline>
-            </w:drawing>
-          </mc:Choice>
-          <mc:Fallback>
-            <w:pict>
-              <v:rect w14:anchorId="3F667D00" id="Прямоугольник 2" o:spid="_x0000_s1026" style="width:24.2pt;height:24.2pt;visibility:visible;mso-wrap-style:square;mso-left-percent:-10001;mso-top-percent:-10001;mso-position-horizontal:absolute;mso-position-horizontal-relative:char;mso-position-vertical:absolute;mso-position-vertical-relative:line;mso-left-percent:-10001;mso-top-percent:-10001;v-text-anchor:top" o:gfxdata="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" filled="f" stroked="f">
-                <o:lock v:ext="edit" aspectratio="t"/>
-                <w10:anchorlock/>
-              </v:rect>
-            </w:pict>
-          </mc:Fallback>
-        </mc:AlternateContent>
-      </w:r>
-      <w:r>
-        <w:rPr>
-          <w:noProof/>
-        </w:rPr>
-        <w:drawing>
-          <wp:inline distT="0" distB="0" distL="0" distR="0" wp14:anchorId="75CD796E" wp14:editId="66B8761B">
-            <wp:extent cx="5940425" cy="3091180"/>
-            <wp:effectExtent l="0" t="0" r="3175" b="0"/>
+          <wp:inline distT="0" distB="0" distL="0" distR="0" wp14:anchorId="607EEB62" wp14:editId="0999BCA3">
+            <wp:extent cx="5786369" cy="2971165"/>
+            <wp:effectExtent l="0" t="0" r="5080" b="635"/>
             <wp:docPr id="1" name="Рисунок 1"/>
             <wp:cNvGraphicFramePr>
               <a:graphicFrameLocks xmlns:a="http://schemas.openxmlformats.org/drawingml/2006/main" noChangeAspect="1"/>
@@ -2701,20 +1189,27 @@
                     <pic:cNvPr id="1" name=""/>
                     <pic:cNvPicPr/>
                   </pic:nvPicPr>
-                  <pic:blipFill>
-                    <a:blip r:embed="rId22"/>
-                    <a:stretch>
-                      <a:fillRect/>
-                    </a:stretch>
+                  <pic:blipFill rotWithShape="1">
+                    <a:blip r:embed="rId15"/>
+                    <a:srcRect l="1518" t="1168" r="1051" b="2691"/>
+                    <a:stretch/>
                   </pic:blipFill>
-                  <pic:spPr>
+                  <pic:spPr bwMode="auto">
                     <a:xfrm>
                       <a:off x="0" y="0"/>
-                      <a:ext cx="5940425" cy="3091180"/>
+                      <a:ext cx="5787795" cy="2971897"/>
                     </a:xfrm>
                     <a:prstGeom prst="rect">
                       <a:avLst/>
                     </a:prstGeom>
+                    <a:ln>
+                      <a:noFill/>
+                    </a:ln>
+                    <a:extLst>
+                      <a:ext uri="{53640926-AAD7-44D8-BBD7-CCE9431645EC}">
+                        <a14:shadowObscured xmlns:a14="http://schemas.microsoft.com/office/drawing/2010/main"/>
+                      </a:ext>
+                    </a:extLst>
                   </pic:spPr>
                 </pic:pic>
               </a:graphicData>
@@ -2725,7 +1220,26 @@
     </w:p>
     <w:p>
       <w:pPr>
-        <w:ind w:firstLine="0"/>
+        <w:pStyle w:val="a4"/>
+        <w:rPr>
+          <w:shd w:val="clear" w:color="auto" w:fill="FFFFFF"/>
+        </w:rPr>
+      </w:pPr>
+      <w:r>
+        <w:rPr>
+          <w:shd w:val="clear" w:color="auto" w:fill="FFFFFF"/>
+        </w:rPr>
+        <w:t>Рисунок 6 – Компиляция приложений в байт-код</w:t>
+      </w:r>
+      <w:bookmarkStart w:id="2" w:name="_GoBack"/>
+      <w:bookmarkEnd w:id="2"/>
+    </w:p>
+    <w:p>
+      <w:pPr>
+        <w:pStyle w:val="a4"/>
+        <w:rPr>
+          <w:shd w:val="clear" w:color="auto" w:fill="FFFFFF"/>
+        </w:rPr>
       </w:pPr>
     </w:p>
     <w:p>
@@ -2759,14 +1273,12 @@
       <w:r>
         <w:t xml:space="preserve">). После этого, компилятор (инструмент </w:t>
       </w:r>
-      <w:proofErr w:type="spellStart"/>
       <w:r>
         <w:rPr>
           <w:lang w:val="en-US"/>
         </w:rPr>
         <w:t>javac</w:t>
       </w:r>
-      <w:proofErr w:type="spellEnd"/>
       <w:r>
         <w:t>)</w:t>
       </w:r>
@@ -2902,6 +1414,7 @@
     </w:p>
     <w:p>
       <w:r>
+        <w:lastRenderedPageBreak/>
         <w:t xml:space="preserve">- виртуальная машина является программно-аппаратным эмулятором – средой, в которой запускаются </w:t>
       </w:r>
       <w:r>
@@ -2913,11 +1426,9 @@
       <w:r>
         <w:t xml:space="preserve"> </w:t>
       </w:r>
-      <w:proofErr w:type="spellStart"/>
       <w:r>
         <w:t>прилозжения</w:t>
       </w:r>
-      <w:proofErr w:type="spellEnd"/>
     </w:p>
     <w:p>
       <w:r>
@@ -3016,7 +1527,7 @@
           <w:noProof/>
         </w:rPr>
         <w:drawing>
-          <wp:inline distT="0" distB="0" distL="0" distR="0" wp14:anchorId="4D97E178" wp14:editId="56B19581">
+          <wp:inline distT="0" distB="0" distL="0" distR="0" wp14:anchorId="5B87EFF2" wp14:editId="090D109A">
             <wp:extent cx="5940425" cy="3116580"/>
             <wp:effectExtent l="0" t="0" r="3175" b="7620"/>
             <wp:docPr id="6" name="Рисунок 6"/>
@@ -3031,7 +1542,7 @@
                     <pic:cNvPicPr/>
                   </pic:nvPicPr>
                   <pic:blipFill>
-                    <a:blip r:embed="rId23"/>
+                    <a:blip r:embed="rId16"/>
                     <a:stretch>
                       <a:fillRect/>
                     </a:stretch>
@@ -3138,7 +1649,6 @@
         <w:rPr>
           <w:lang w:val="en-US"/>
         </w:rPr>
-        <w:lastRenderedPageBreak/>
         <w:t>JRE</w:t>
       </w:r>
       <w:r>
@@ -3219,28 +1729,12 @@
         <w:t>Java</w:t>
       </w:r>
       <w:r>
-        <w:t xml:space="preserve">: компилятор, </w:t>
-      </w:r>
-      <w:proofErr w:type="spellStart"/>
-      <w:r>
-        <w:t>дебаггер</w:t>
-      </w:r>
-      <w:proofErr w:type="spellEnd"/>
-      <w:r>
-        <w:t xml:space="preserve"> (программа для отладки, поиска и исправления ошибок в коде), а также библиотеки и инструкции для разработки.</w:t>
-      </w:r>
-    </w:p>
-    <w:p>
-      <w:r>
-        <w:t>Строго говоря, пользователи, не являющиеся программистами, при установке программ на данном языке (</w:t>
-      </w:r>
-      <w:proofErr w:type="gramStart"/>
-      <w:r>
-        <w:t>через установщик</w:t>
-      </w:r>
-      <w:proofErr w:type="gramEnd"/>
-      <w:r>
-        <w:t xml:space="preserve">) ставят изолированно </w:t>
+        <w:t>: компилятор, дебаггер (программа для отладки, поиска и исправления ошибок в коде), а также библиотеки и инструкции для разработки.</w:t>
+      </w:r>
+    </w:p>
+    <w:p>
+      <w:r>
+        <w:t xml:space="preserve">Строго говоря, пользователи, не являющиеся программистами, при установке программ на данном языке (через установщик) ставят изолированно </w:t>
       </w:r>
       <w:r>
         <w:rPr>
@@ -3307,7 +1801,11 @@
         <w:t>.</w:t>
       </w:r>
       <w:r>
-        <w:t xml:space="preserve"> Это необходимо для того, чтобы понимать некоторые ошибки при проблемах запуска файла. Например, иногда разработчикам необходимо вручную запускать процесс компиляции файла в байт код для диагностирования, что программа действительно не запускается из-за ошибки внутри кода, а не из-за проблем в работе операционной системы.</w:t>
+        <w:t xml:space="preserve"> Это необходимо для того, чтобы понимать некоторые ошибки при проблемах запуска файла. Например, иногда разработчикам необходимо вручную запускать процесс компиляции файла в байт код для диагностирования, что </w:t>
+      </w:r>
+      <w:r>
+        <w:lastRenderedPageBreak/>
+        <w:t>программа действительно не запускается из-за ошибки внутри кода, а не из-за проблем в работе операционной системы.</w:t>
       </w:r>
     </w:p>
     <w:p>
@@ -3330,7 +1828,7 @@
           <w:noProof/>
         </w:rPr>
         <w:drawing>
-          <wp:inline distT="0" distB="0" distL="0" distR="0" wp14:anchorId="75C158B1" wp14:editId="15746E8C">
+          <wp:inline distT="0" distB="0" distL="0" distR="0" wp14:anchorId="5542A475" wp14:editId="78AC0566">
             <wp:extent cx="6170373" cy="2190466"/>
             <wp:effectExtent l="0" t="0" r="1905" b="635"/>
             <wp:docPr id="3" name="Рисунок 3"/>
@@ -3347,7 +1845,7 @@
                     </pic:cNvPicPr>
                   </pic:nvPicPr>
                   <pic:blipFill>
-                    <a:blip r:embed="rId24">
+                    <a:blip r:embed="rId17">
                       <a:extLst>
                         <a:ext uri="{28A0092B-C50C-407E-A947-70E740481C1C}">
                           <a14:useLocalDpi xmlns:a14="http://schemas.microsoft.com/office/drawing/2010/main" val="0"/>
@@ -3389,14 +1887,12 @@
       <w:r>
         <w:t>- Загрузчик классов начальной загрузки – инструмент (</w:t>
       </w:r>
-      <w:proofErr w:type="spellStart"/>
       <w:r>
         <w:rPr>
           <w:lang w:val="en-US"/>
         </w:rPr>
         <w:t>BootStrap</w:t>
       </w:r>
-      <w:proofErr w:type="spellEnd"/>
       <w:r>
         <w:t xml:space="preserve">), загружающий </w:t>
       </w:r>
@@ -3453,69 +1949,22 @@
       <w:r>
         <w:t>- Загрузчик классов расширений (</w:t>
       </w:r>
-      <w:proofErr w:type="spellStart"/>
       <w:r>
         <w:t>Extension</w:t>
       </w:r>
-      <w:proofErr w:type="spellEnd"/>
       <w:r>
         <w:t xml:space="preserve">) – дочерний класс от предыдущего, загружает расширения основных классов </w:t>
       </w:r>
-      <w:proofErr w:type="spellStart"/>
-      <w:r>
-        <w:t>Java</w:t>
-      </w:r>
-      <w:proofErr w:type="spellEnd"/>
-      <w:r>
-        <w:t xml:space="preserve"> из каталога </w:t>
-      </w:r>
-      <w:proofErr w:type="spellStart"/>
-      <w:r>
-        <w:t>jre</w:t>
-      </w:r>
-      <w:proofErr w:type="spellEnd"/>
-      <w:r>
-        <w:t>/</w:t>
-      </w:r>
-      <w:proofErr w:type="spellStart"/>
-      <w:r>
-        <w:t>lib</w:t>
-      </w:r>
-      <w:proofErr w:type="spellEnd"/>
-      <w:r>
-        <w:t>/</w:t>
-      </w:r>
-      <w:proofErr w:type="spellStart"/>
-      <w:r>
-        <w:t>ext</w:t>
-      </w:r>
-      <w:proofErr w:type="spellEnd"/>
-      <w:r>
-        <w:t xml:space="preserve"> или любого другого каталога, на который указывает </w:t>
-      </w:r>
-      <w:proofErr w:type="spellStart"/>
-      <w:proofErr w:type="gramStart"/>
-      <w:r>
-        <w:t>java.ext.dirs</w:t>
-      </w:r>
-      <w:proofErr w:type="spellEnd"/>
-      <w:r>
-        <w:t>.</w:t>
-      </w:r>
-      <w:proofErr w:type="gramEnd"/>
-    </w:p>
-    <w:p>
-      <w:r>
-        <w:lastRenderedPageBreak/>
+      <w:r>
+        <w:t>Java из каталога jre/lib/ext или любого другого каталога, на который указывает java.ext.dirs.</w:t>
+      </w:r>
+    </w:p>
+    <w:p>
+      <w:r>
         <w:t>- Системный загрузчик классов (</w:t>
       </w:r>
-      <w:proofErr w:type="spellStart"/>
-      <w:r>
-        <w:t>System</w:t>
-      </w:r>
-      <w:proofErr w:type="spellEnd"/>
-      <w:r>
-        <w:t xml:space="preserve">) </w:t>
+      <w:r>
+        <w:t xml:space="preserve">System) </w:t>
       </w:r>
       <w:r>
         <w:rPr>
@@ -3528,23 +1977,7 @@
         <w:t xml:space="preserve"> </w:t>
       </w:r>
       <w:r>
-        <w:t>загружает классы, найденные в переменной среды CLASSPATH, -</w:t>
-      </w:r>
-      <w:proofErr w:type="spellStart"/>
-      <w:r>
-        <w:t>classpath</w:t>
-      </w:r>
-      <w:proofErr w:type="spellEnd"/>
-      <w:r>
-        <w:t xml:space="preserve"> или параметре командной строки -</w:t>
-      </w:r>
-      <w:proofErr w:type="spellStart"/>
-      <w:r>
-        <w:t>cp</w:t>
-      </w:r>
-      <w:proofErr w:type="spellEnd"/>
-      <w:r>
-        <w:t>.</w:t>
+        <w:t>загружает классы, найденные в переменной среды CLASSPATH, -classpath или параметре командной строки -cp.</w:t>
       </w:r>
     </w:p>
     <w:p>
@@ -3563,15 +1996,7 @@
         <w:t xml:space="preserve"> </w:t>
       </w:r>
       <w:r>
-        <w:t>предназначена для хранения данных файлов .</w:t>
-      </w:r>
-      <w:proofErr w:type="spellStart"/>
-      <w:r>
-        <w:t>class</w:t>
-      </w:r>
-      <w:proofErr w:type="spellEnd"/>
-      <w:r>
-        <w:t>: например, метаданные, данные полей и методов, а также код метода. Область метода создаётся автоматически при запуске виртуальной машины, и для каждой ВМ существует только одна область метода.</w:t>
+        <w:t>предназначена для хранения данных файлов .class: например, метаданные, данные полей и методов, а также код метода. Область метода создаётся автоматически при запуске виртуальной машины, и для каждой ВМ существует только одна область метода.</w:t>
       </w:r>
     </w:p>
     <w:p>
@@ -3595,47 +2020,16 @@
         <w:t xml:space="preserve">- </w:t>
       </w:r>
       <w:r>
-        <w:t xml:space="preserve">Регистры ПК. В регистре ПК хранится адреса виртуальных машин </w:t>
-      </w:r>
-      <w:proofErr w:type="spellStart"/>
-      <w:r>
-        <w:t>Java</w:t>
-      </w:r>
-      <w:proofErr w:type="spellEnd"/>
-      <w:r>
-        <w:t xml:space="preserve">, выполняющих операцию в данный момент. В </w:t>
-      </w:r>
-      <w:proofErr w:type="spellStart"/>
-      <w:r>
-        <w:t>Java</w:t>
-      </w:r>
-      <w:proofErr w:type="spellEnd"/>
-      <w:r>
-        <w:t xml:space="preserve"> каждый поток получает свой собственный регистр ПК.</w:t>
-      </w:r>
-    </w:p>
-    <w:p>
-      <w:r>
+        <w:t>Регистры ПК. В регистре ПК хранится адреса виртуальных машин Java, выполняющих операцию в данный момент. В Java каждый поток получает свой собственный регистр ПК.</w:t>
+      </w:r>
+    </w:p>
+    <w:p>
+      <w:r>
+        <w:lastRenderedPageBreak/>
         <w:t xml:space="preserve">- </w:t>
       </w:r>
       <w:r>
-        <w:t xml:space="preserve">Стеки </w:t>
-      </w:r>
-      <w:proofErr w:type="spellStart"/>
-      <w:r>
-        <w:t>нативных</w:t>
-      </w:r>
-      <w:proofErr w:type="spellEnd"/>
-      <w:r>
-        <w:t xml:space="preserve"> методов. </w:t>
-      </w:r>
-      <w:proofErr w:type="spellStart"/>
-      <w:r>
-        <w:t>Нативные</w:t>
-      </w:r>
-      <w:proofErr w:type="spellEnd"/>
-      <w:r>
-        <w:t xml:space="preserve"> методы — это методы, написанные на C или C++. Виртуальная машина JVM хранит стеки, которые поддерживают такие методы, с отдельным стеком собственных методов, выделенным для каждого потока.</w:t>
+        <w:t>Стеки нативных методов. Нативные методы — это методы, написанные на C или C++. Виртуальная машина JVM хранит стеки, которые поддерживают такие методы, с отдельным стеком собственных методов, выделенным для каждого потока.</w:t>
       </w:r>
     </w:p>
     <w:p>
@@ -3669,15 +2063,7 @@
     </w:p>
     <w:p>
       <w:r>
-        <w:t>Перед выполнением программы интерпретатор и компилятор JIT («</w:t>
-      </w:r>
-      <w:proofErr w:type="spellStart"/>
-      <w:r>
-        <w:t>Just-in-time</w:t>
-      </w:r>
-      <w:proofErr w:type="spellEnd"/>
-      <w:r>
-        <w:t>» — «точно в нужное время») преобразуют байт-код в машинные инструкции. Интерпретатор делает это построчно.</w:t>
+        <w:t>Перед выполнением программы интерпретатор и компилятор JIT («Just-in-time» — «точно в нужное время») преобразуют байт-код в машинные инструкции. Интерпретатор делает это построчно.</w:t>
       </w:r>
     </w:p>
     <w:p>
@@ -3687,33 +2073,12 @@
     </w:p>
     <w:p>
       <w:r>
-        <w:t xml:space="preserve">За операцию освобождения памяти от объектов без циклических ссылок отвечает сборщик мусора, оптимизируя использование памяти </w:t>
-      </w:r>
-      <w:proofErr w:type="spellStart"/>
-      <w:r>
-        <w:t>программно</w:t>
-      </w:r>
-      <w:proofErr w:type="spellEnd"/>
-      <w:r>
-        <w:t>.</w:t>
-      </w:r>
-    </w:p>
-    <w:p>
-      <w:r>
-        <w:t xml:space="preserve">Важно отметить, что сборка мусора выполняется в JVM автоматически через определённые отрезки времени и не требует отдельного внимания специалистов. Конечно, этот процесс можно попробовать принудительно запустить, вызвав </w:t>
-      </w:r>
-      <w:proofErr w:type="spellStart"/>
-      <w:proofErr w:type="gramStart"/>
-      <w:r>
-        <w:t>System.gc</w:t>
-      </w:r>
-      <w:proofErr w:type="spellEnd"/>
-      <w:r>
-        <w:t>(</w:t>
-      </w:r>
-      <w:proofErr w:type="gramEnd"/>
-      <w:r>
-        <w:t>), но нет никакой гарантии, что это сработает.</w:t>
+        <w:t>За операцию освобождения памяти от объектов без циклических ссылок отвечает сборщик мусора, оптимизируя использование памяти программно.</w:t>
+      </w:r>
+    </w:p>
+    <w:p>
+      <w:r>
+        <w:t>Важно отметить, что сборка мусора выполняется в JVM автоматически через определённые отрезки времени и не требует отдельного внимания специалистов. Конечно, этот процесс можно попробовать принудительно запустить, вызвав System.gc(), но нет никакой гарантии, что это сработает.</w:t>
       </w:r>
     </w:p>
     <w:p>
@@ -3785,7 +2150,7 @@
         <mc:AlternateContent>
           <mc:Choice Requires="wpg">
             <w:drawing>
-              <wp:anchor distT="0" distB="0" distL="114300" distR="114300" simplePos="0" relativeHeight="251660288" behindDoc="0" locked="0" layoutInCell="1" allowOverlap="1" wp14:anchorId="2EC1A83C" wp14:editId="565FC230">
+              <wp:anchor distT="0" distB="0" distL="114300" distR="114300" simplePos="0" relativeHeight="251660288" behindDoc="0" locked="0" layoutInCell="1" allowOverlap="1" wp14:anchorId="7A5825A5" wp14:editId="22A91411">
                 <wp:simplePos x="0" y="0"/>
                 <wp:positionH relativeFrom="column">
                   <wp:posOffset>-648814</wp:posOffset>
@@ -4522,7 +2887,7 @@
           </mc:Choice>
           <mc:Fallback>
             <w:pict>
-              <v:group w14:anchorId="2EC1A83C" id="Группа 4" o:spid="_x0000_s1026" style="position:absolute;left:0;text-align:left;margin-left:-51.1pt;margin-top:11.4pt;width:535.7pt;height:142pt;z-index:251660288;mso-width-relative:margin" coordsize="66660,18036" o:gfxdata="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">
+              <v:group w14:anchorId="7A5825A5" id="Группа 4" o:spid="_x0000_s1026" style="position:absolute;left:0;text-align:left;margin-left:-51.1pt;margin-top:11.4pt;width:535.7pt;height:142pt;z-index:251660288;mso-width-relative:margin" coordsize="66660,18036" o:gfxdata="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">
                 <v:group id="Группа 5" o:spid="_x0000_s1027" style="position:absolute;width:66660;height:18036" coordsize="66660,18036" o:gfxdata="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">
                   <v:shapetype id="_x0000_t202" coordsize="21600,21600" o:spt="202" path="m,l,21600r21600,l21600,xe">
                     <v:stroke joinstyle="miter"/>
@@ -4783,7 +3148,7 @@
         <mc:AlternateContent>
           <mc:Choice Requires="wps">
             <w:drawing>
-              <wp:anchor distT="0" distB="0" distL="114300" distR="114300" simplePos="0" relativeHeight="251659264" behindDoc="0" locked="0" layoutInCell="1" allowOverlap="1" wp14:anchorId="32A994B6" wp14:editId="2EBAEBD3">
+              <wp:anchor distT="0" distB="0" distL="114300" distR="114300" simplePos="0" relativeHeight="251659264" behindDoc="0" locked="0" layoutInCell="1" allowOverlap="1" wp14:anchorId="4B73A405" wp14:editId="2E683779">
                 <wp:simplePos x="0" y="0"/>
                 <wp:positionH relativeFrom="column">
                   <wp:posOffset>2703797</wp:posOffset>
@@ -4839,7 +3204,7 @@
           </mc:Choice>
           <mc:Fallback>
             <w:pict>
-              <v:shape w14:anchorId="32A994B6" id="Надпись 24" o:spid="_x0000_s1045" type="#_x0000_t202" style="position:absolute;left:0;text-align:left;margin-left:212.9pt;margin-top:3.2pt;width:49.75pt;height:23.2pt;z-index:251659264;visibility:visible;mso-wrap-style:square;mso-wrap-distance-left:9pt;mso-wrap-distance-top:0;mso-wrap-distance-right:9pt;mso-wrap-distance-bottom:0;mso-position-horizontal:absolute;mso-position-horizontal-relative:text;mso-position-vertical:absolute;mso-position-vertical-relative:text;v-text-anchor:top" o:gfxdata="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" filled="f" stroked="f" strokeweight=".5pt">
+              <v:shape w14:anchorId="4B73A405" id="Надпись 24" o:spid="_x0000_s1045" type="#_x0000_t202" style="position:absolute;left:0;text-align:left;margin-left:212.9pt;margin-top:3.2pt;width:49.75pt;height:23.2pt;z-index:251659264;visibility:visible;mso-wrap-style:square;mso-wrap-distance-left:9pt;mso-wrap-distance-top:0;mso-wrap-distance-right:9pt;mso-wrap-distance-bottom:0;mso-position-horizontal:absolute;mso-position-horizontal-relative:text;mso-position-vertical:absolute;mso-position-vertical-relative:text;v-text-anchor:top" o:gfxdata="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" filled="f" stroked="f" strokeweight=".5pt">
                 <v:textbox>
                   <w:txbxContent>
                     <w:p>
@@ -4869,16 +3234,14 @@
     <w:p/>
     <w:p/>
     <w:p>
-      <w:r>
-        <w:t xml:space="preserve">В процессе написания кода, разработчик использует библиотеки и </w:t>
-      </w:r>
-      <w:proofErr w:type="spellStart"/>
-      <w:r>
-        <w:t>дебаггер</w:t>
-      </w:r>
-      <w:proofErr w:type="spellEnd"/>
-      <w:r>
-        <w:t xml:space="preserve">. При запуске (из среды разработки или в </w:t>
+      <w:pPr>
+        <w:rPr>
+          <w:rFonts w:ascii="Arial Black" w:hAnsi="Arial Black"/>
+          <w:color w:val="A6A6A6" w:themeColor="background1" w:themeShade="A6"/>
+        </w:rPr>
+      </w:pPr>
+      <w:r>
+        <w:t xml:space="preserve">В процессе написания кода, разработчик использует библиотеки и дебаггер. При запуске (из среды разработки или в </w:t>
       </w:r>
       <w:r>
         <w:rPr>
@@ -4920,6 +3283,7 @@
           <w:rFonts w:ascii="Arial Black" w:hAnsi="Arial Black"/>
           <w:color w:val="A6A6A6" w:themeColor="background1" w:themeShade="A6"/>
         </w:rPr>
+        <w:lastRenderedPageBreak/>
         <w:t>2.</w:t>
       </w:r>
       <w:r>
@@ -4927,7 +3291,7 @@
           <w:rFonts w:ascii="Arial Black" w:hAnsi="Arial Black"/>
           <w:color w:val="A6A6A6" w:themeColor="background1" w:themeShade="A6"/>
         </w:rPr>
-        <w:t>4</w:t>
+        <w:t>3</w:t>
       </w:r>
       <w:r>
         <w:rPr>
@@ -4941,14 +3305,64 @@
           <w:rFonts w:ascii="Arial Black" w:hAnsi="Arial Black"/>
           <w:color w:val="A6A6A6" w:themeColor="background1" w:themeShade="A6"/>
         </w:rPr>
-        <w:t xml:space="preserve">Развертывание приложений </w:t>
+        <w:t>Сборка</w:t>
       </w:r>
       <w:r>
         <w:rPr>
           <w:rFonts w:ascii="Arial Black" w:hAnsi="Arial Black"/>
           <w:color w:val="A6A6A6" w:themeColor="background1" w:themeShade="A6"/>
         </w:rPr>
-        <w:t>при отладке</w:t>
+        <w:t xml:space="preserve"> </w:t>
+      </w:r>
+      <w:r>
+        <w:rPr>
+          <w:rFonts w:ascii="Arial Black" w:hAnsi="Arial Black"/>
+          <w:color w:val="A6A6A6" w:themeColor="background1" w:themeShade="A6"/>
+        </w:rPr>
+        <w:t xml:space="preserve">приложений </w:t>
+      </w:r>
+      <w:r>
+        <w:rPr>
+          <w:rFonts w:ascii="Arial Black" w:hAnsi="Arial Black"/>
+          <w:color w:val="A6A6A6" w:themeColor="background1" w:themeShade="A6"/>
+          <w:lang w:val="en-US"/>
+        </w:rPr>
+        <w:t>Android</w:t>
+      </w:r>
+    </w:p>
+    <w:p>
+      <w:r>
+        <w:t xml:space="preserve">Разработка приложений для </w:t>
+      </w:r>
+      <w:r>
+        <w:t>Android</w:t>
+      </w:r>
+      <w:r>
+        <w:t xml:space="preserve"> включает некоторые процессы, выполняющиеся друг за другом. После написания программы, когда разработчик нажимает кнопку </w:t>
+      </w:r>
+      <w:r>
+        <w:rPr>
+          <w:lang w:val="en-US"/>
+        </w:rPr>
+        <w:t>Run</w:t>
+      </w:r>
+      <w:r>
+        <w:t xml:space="preserve"> в среде разработки, запускаются </w:t>
+      </w:r>
+      <w:r>
+        <w:t xml:space="preserve">следующие процессы и операции в «бэкграунде». Дальнейшее описание содержит важнейшие шаги, которые происходят в </w:t>
+      </w:r>
+      <w:r>
+        <w:rPr>
+          <w:lang w:val="en-US"/>
+        </w:rPr>
+        <w:t>IDE</w:t>
+      </w:r>
+      <w:r>
+        <w:t xml:space="preserve"> </w:t>
+      </w:r>
+      <w:r>
+        <w:t>для запуска разработанного приложения.</w:t>
       </w:r>
     </w:p>
     <w:p>
@@ -4966,39 +3380,1208 @@
           <w:bCs/>
           <w:i/>
           <w:iCs/>
-          <w:lang w:val="en-US"/>
-        </w:rPr>
-        <w:t>ADB</w:t>
-      </w:r>
-      <w:r>
+        </w:rPr>
+        <w:t>Компилятор</w:t>
+      </w:r>
+    </w:p>
+    <w:p>
+      <w:r>
+        <w:t>Поскольку программа должна быть понятна компьютеру, ее необходимо преобразовать в двоичный код. Для этого создан компилятор – программа, переводящая исходный код в набор машинных кодов.</w:t>
+      </w:r>
+    </w:p>
+    <w:p>
+      <w:r>
+        <w:t>Программа на исходном языке (</w:t>
+      </w:r>
+      <w:r>
+        <w:rPr>
+          <w:lang w:val="en-US"/>
+        </w:rPr>
+        <w:t>Java</w:t>
+      </w:r>
+      <w:r>
+        <w:t xml:space="preserve"> </w:t>
+      </w:r>
+      <w:r>
+        <w:t xml:space="preserve">или </w:t>
+      </w:r>
+      <w:r>
+        <w:rPr>
+          <w:lang w:val="en-US"/>
+        </w:rPr>
+        <w:t>Kotlin</w:t>
+      </w:r>
+      <w:r>
+        <w:t>) компилиру</w:t>
+      </w:r>
+      <w:r>
+        <w:t>е</w:t>
+      </w:r>
+      <w:r>
+        <w:t xml:space="preserve">тся в файлы типа </w:t>
+      </w:r>
+      <w:r>
+        <w:t>.</w:t>
+      </w:r>
+      <w:r>
+        <w:rPr>
+          <w:lang w:val="en-US"/>
+        </w:rPr>
+        <w:t>java</w:t>
+      </w:r>
+      <w:r>
+        <w:t xml:space="preserve"> </w:t>
+      </w:r>
+      <w:r>
+        <w:t>или .</w:t>
+      </w:r>
+      <w:r>
+        <w:rPr>
+          <w:lang w:val="en-US"/>
+        </w:rPr>
+        <w:t>kt</w:t>
+      </w:r>
+      <w:r>
+        <w:t xml:space="preserve"> (</w:t>
+      </w:r>
+      <w:r>
+        <w:t>соответственно</w:t>
+      </w:r>
+      <w:r>
+        <w:t>)</w:t>
+      </w:r>
+      <w:r>
+        <w:t>.</w:t>
+      </w:r>
+    </w:p>
+    <w:p/>
+    <w:p>
+      <w:r>
+        <w:rPr>
+          <w:noProof/>
+        </w:rPr>
+        <w:drawing>
+          <wp:inline distT="0" distB="0" distL="0" distR="0" wp14:anchorId="78867619" wp14:editId="653E9D1A">
+            <wp:extent cx="5940425" cy="3668395"/>
+            <wp:effectExtent l="0" t="0" r="3175" b="8255"/>
+            <wp:docPr id="25" name="Рисунок 25" descr="How Does Android App Work"/>
+            <wp:cNvGraphicFramePr>
+              <a:graphicFrameLocks xmlns:a="http://schemas.openxmlformats.org/drawingml/2006/main" noChangeAspect="1"/>
+            </wp:cNvGraphicFramePr>
+            <a:graphic xmlns:a="http://schemas.openxmlformats.org/drawingml/2006/main">
+              <a:graphicData uri="http://schemas.openxmlformats.org/drawingml/2006/picture">
+                <pic:pic xmlns:pic="http://schemas.openxmlformats.org/drawingml/2006/picture">
+                  <pic:nvPicPr>
+                    <pic:cNvPr id="0" name="Picture 1" descr="How Does Android App Work"/>
+                    <pic:cNvPicPr>
+                      <a:picLocks noChangeAspect="1" noChangeArrowheads="1"/>
+                    </pic:cNvPicPr>
+                  </pic:nvPicPr>
+                  <pic:blipFill>
+                    <a:blip r:embed="rId18">
+                      <a:extLst>
+                        <a:ext uri="{28A0092B-C50C-407E-A947-70E740481C1C}">
+                          <a14:useLocalDpi xmlns:a14="http://schemas.microsoft.com/office/drawing/2010/main" val="0"/>
+                        </a:ext>
+                      </a:extLst>
+                    </a:blip>
+                    <a:srcRect/>
+                    <a:stretch>
+                      <a:fillRect/>
+                    </a:stretch>
+                  </pic:blipFill>
+                  <pic:spPr bwMode="auto">
+                    <a:xfrm>
+                      <a:off x="0" y="0"/>
+                      <a:ext cx="5940425" cy="3668395"/>
+                    </a:xfrm>
+                    <a:prstGeom prst="rect">
+                      <a:avLst/>
+                    </a:prstGeom>
+                    <a:noFill/>
+                    <a:ln>
+                      <a:noFill/>
+                    </a:ln>
+                  </pic:spPr>
+                </pic:pic>
+              </a:graphicData>
+            </a:graphic>
+          </wp:inline>
+        </w:drawing>
+      </w:r>
+    </w:p>
+    <w:p/>
+    <w:p>
+      <w:pPr>
         <w:rPr>
           <w:b/>
           <w:bCs/>
           <w:i/>
           <w:iCs/>
         </w:rPr>
-        <w:t xml:space="preserve"> </w:t>
-      </w:r>
+      </w:pPr>
       <w:r>
         <w:rPr>
           <w:b/>
           <w:bCs/>
           <w:i/>
           <w:iCs/>
+        </w:rPr>
+        <w:t>Пере</w:t>
+      </w:r>
+      <w:r>
+        <w:rPr>
+          <w:b/>
+          <w:bCs/>
+          <w:i/>
+          <w:iCs/>
+        </w:rPr>
+        <w:t xml:space="preserve">вод в </w:t>
+      </w:r>
+      <w:r>
+        <w:rPr>
+          <w:b/>
+          <w:bCs/>
+          <w:i/>
+          <w:iCs/>
+          <w:lang w:val="en-US"/>
+        </w:rPr>
+        <w:t>Dalvik</w:t>
+      </w:r>
+      <w:r>
+        <w:rPr>
+          <w:b/>
+          <w:bCs/>
+          <w:i/>
+          <w:iCs/>
+        </w:rPr>
+        <w:t xml:space="preserve"> </w:t>
+      </w:r>
+      <w:r>
+        <w:rPr>
+          <w:b/>
+          <w:bCs/>
+          <w:i/>
+          <w:iCs/>
+        </w:rPr>
+        <w:t>байткод</w:t>
+      </w:r>
+    </w:p>
+    <w:p>
+      <w:r>
+        <w:t xml:space="preserve">Сгенерированный файл в предыдущем шаге подходит для выполнения </w:t>
+      </w:r>
+      <w:r>
+        <w:rPr>
+          <w:lang w:val="en-US"/>
+        </w:rPr>
+        <w:t>JVM</w:t>
+      </w:r>
+      <w:r>
+        <w:t xml:space="preserve">, так как содержит стандартные инструкции </w:t>
+      </w:r>
+      <w:r>
+        <w:rPr>
+          <w:lang w:val="en-US"/>
+        </w:rPr>
+        <w:t>Oracle</w:t>
+      </w:r>
+      <w:r>
+        <w:t xml:space="preserve"> </w:t>
+      </w:r>
+      <w:r>
+        <w:rPr>
+          <w:lang w:val="en-US"/>
+        </w:rPr>
+        <w:t>JVM</w:t>
+      </w:r>
+      <w:r>
+        <w:t xml:space="preserve"> </w:t>
+      </w:r>
+      <w:r>
+        <w:rPr>
+          <w:lang w:val="en-US"/>
+        </w:rPr>
+        <w:t>Java</w:t>
+      </w:r>
+      <w:r>
+        <w:t xml:space="preserve"> </w:t>
+      </w:r>
+      <w:r>
+        <w:rPr>
+          <w:lang w:val="en-US"/>
+        </w:rPr>
+        <w:t>byte</w:t>
+      </w:r>
+      <w:r>
+        <w:t>-</w:t>
+      </w:r>
+      <w:r>
+        <w:rPr>
+          <w:lang w:val="en-US"/>
+        </w:rPr>
+        <w:t>codes</w:t>
+      </w:r>
+      <w:r>
+        <w:t xml:space="preserve">. </w:t>
+      </w:r>
+      <w:r>
+        <w:t xml:space="preserve">Этот формат не поддерживается на устройствах </w:t>
+      </w:r>
+      <w:r>
+        <w:rPr>
+          <w:lang w:val="en-US"/>
+        </w:rPr>
+        <w:t>Android</w:t>
+      </w:r>
+      <w:r>
+        <w:t xml:space="preserve">, </w:t>
+      </w:r>
+      <w:r>
+        <w:t>поскольку последние работают с файлами уникального формата –</w:t>
+      </w:r>
+      <w:r>
+        <w:t xml:space="preserve"> </w:t>
+      </w:r>
+      <w:r>
+        <w:rPr>
+          <w:lang w:val="en-US"/>
+        </w:rPr>
+        <w:t>Dalvic</w:t>
+      </w:r>
+      <w:r>
+        <w:t xml:space="preserve"> </w:t>
+      </w:r>
+      <w:r>
+        <w:rPr>
+          <w:lang w:val="en-US"/>
+        </w:rPr>
+        <w:t>byte</w:t>
+      </w:r>
+      <w:r>
+        <w:t>-</w:t>
+      </w:r>
+      <w:r>
+        <w:rPr>
+          <w:lang w:val="en-US"/>
+        </w:rPr>
+        <w:t>code</w:t>
+      </w:r>
+      <w:r>
+        <w:t xml:space="preserve">. </w:t>
+      </w:r>
+      <w:r>
+        <w:rPr>
+          <w:lang w:val="en-US"/>
+        </w:rPr>
+        <w:t>Dex</w:t>
+      </w:r>
+      <w:r>
+        <w:t xml:space="preserve"> </w:t>
+      </w:r>
+      <w:r>
+        <w:t xml:space="preserve">компилятор преобразует </w:t>
+      </w:r>
+      <w:r>
+        <w:rPr>
+          <w:lang w:val="en-US"/>
+        </w:rPr>
+        <w:t>Java</w:t>
+      </w:r>
+      <w:r>
+        <w:t xml:space="preserve"> </w:t>
+      </w:r>
+      <w:r>
+        <w:rPr>
+          <w:lang w:val="en-US"/>
+        </w:rPr>
+        <w:t>byte</w:t>
+      </w:r>
+      <w:r>
+        <w:t>-</w:t>
+      </w:r>
+      <w:r>
+        <w:rPr>
+          <w:lang w:val="en-US"/>
+        </w:rPr>
+        <w:t>code</w:t>
+      </w:r>
+      <w:r>
+        <w:t xml:space="preserve"> </w:t>
+      </w:r>
+      <w:r>
+        <w:t xml:space="preserve">в файл формата </w:t>
+      </w:r>
+      <w:r>
+        <w:t>DEX</w:t>
+      </w:r>
+      <w:r>
+        <w:t xml:space="preserve">, который </w:t>
+      </w:r>
+      <w:r>
+        <w:t>аналогичен файлам</w:t>
+      </w:r>
+      <w:r>
+        <w:t xml:space="preserve"> </w:t>
+      </w:r>
+      <w:r>
+        <w:t>.class, но содержит байткод всего приложения (или части приложения в случае Multidex), а не одного класса.</w:t>
+      </w:r>
+    </w:p>
+    <w:p/>
+    <w:p/>
+    <w:p>
+      <w:r>
+        <w:rPr>
+          <w:noProof/>
+        </w:rPr>
+        <w:lastRenderedPageBreak/>
+        <w:drawing>
+          <wp:inline distT="0" distB="0" distL="0" distR="0" wp14:anchorId="6E6D978B" wp14:editId="4CB00B12">
+            <wp:extent cx="5940425" cy="5471160"/>
+            <wp:effectExtent l="0" t="0" r="3175" b="0"/>
+            <wp:docPr id="27" name="Рисунок 27"/>
+            <wp:cNvGraphicFramePr>
+              <a:graphicFrameLocks xmlns:a="http://schemas.openxmlformats.org/drawingml/2006/main" noChangeAspect="1"/>
+            </wp:cNvGraphicFramePr>
+            <a:graphic xmlns:a="http://schemas.openxmlformats.org/drawingml/2006/main">
+              <a:graphicData uri="http://schemas.openxmlformats.org/drawingml/2006/picture">
+                <pic:pic xmlns:pic="http://schemas.openxmlformats.org/drawingml/2006/picture">
+                  <pic:nvPicPr>
+                    <pic:cNvPr id="0" name="Picture 3"/>
+                    <pic:cNvPicPr>
+                      <a:picLocks noChangeAspect="1" noChangeArrowheads="1"/>
+                    </pic:cNvPicPr>
+                  </pic:nvPicPr>
+                  <pic:blipFill>
+                    <a:blip r:embed="rId19">
+                      <a:extLst>
+                        <a:ext uri="{28A0092B-C50C-407E-A947-70E740481C1C}">
+                          <a14:useLocalDpi xmlns:a14="http://schemas.microsoft.com/office/drawing/2010/main" val="0"/>
+                        </a:ext>
+                      </a:extLst>
+                    </a:blip>
+                    <a:srcRect/>
+                    <a:stretch>
+                      <a:fillRect/>
+                    </a:stretch>
+                  </pic:blipFill>
+                  <pic:spPr bwMode="auto">
+                    <a:xfrm>
+                      <a:off x="0" y="0"/>
+                      <a:ext cx="5940425" cy="5471160"/>
+                    </a:xfrm>
+                    <a:prstGeom prst="rect">
+                      <a:avLst/>
+                    </a:prstGeom>
+                    <a:noFill/>
+                    <a:ln>
+                      <a:noFill/>
+                    </a:ln>
+                  </pic:spPr>
+                </pic:pic>
+              </a:graphicData>
+            </a:graphic>
+          </wp:inline>
+        </w:drawing>
+      </w:r>
+    </w:p>
+    <w:p/>
+    <w:p>
+      <w:r>
+        <w:t>DEX файл – это результат компиляции кода Android-приложения. DEX расшифровывается как</w:t>
+      </w:r>
+      <w:r>
+        <w:t xml:space="preserve"> </w:t>
+      </w:r>
+      <w:r>
+        <w:t>Dalvik Executable</w:t>
+      </w:r>
+      <w:r>
+        <w:t>.</w:t>
+      </w:r>
+    </w:p>
+    <w:p>
+      <w:pPr>
+        <w:rPr>
+          <w:b/>
+          <w:bCs/>
+          <w:i/>
+          <w:iCs/>
+        </w:rPr>
+      </w:pPr>
+      <w:r>
+        <w:rPr>
+          <w:b/>
+          <w:bCs/>
+          <w:i/>
+          <w:iCs/>
+        </w:rPr>
+        <w:t>Среда исполнения</w:t>
+      </w:r>
+    </w:p>
+    <w:p>
+      <w:r>
+        <w:t xml:space="preserve">К моменту разработки операционных систем для мобильных устройств, </w:t>
+      </w:r>
+      <w:r>
+        <w:rPr>
+          <w:lang w:val="en-US"/>
+        </w:rPr>
+        <w:t>Java</w:t>
+      </w:r>
+      <w:r>
+        <w:t xml:space="preserve"> </w:t>
+      </w:r>
+      <w:r>
+        <w:t xml:space="preserve">зарекомендовала себя как надежное кросплатформенное решение в качестве примера среды выполнения программ. Таким образом, в 2003 году начинается разработка мобильной операционной системы, которая бы могла без привязки к аппаратной части устройства запускать приложения из общего магазина приложений. Вспоминая инфраструктуру </w:t>
+      </w:r>
+      <w:r>
+        <w:rPr>
+          <w:lang w:val="en-US"/>
+        </w:rPr>
+        <w:t>Java</w:t>
+      </w:r>
+      <w:r>
+        <w:t xml:space="preserve">, </w:t>
+      </w:r>
+      <w:r>
+        <w:t xml:space="preserve">можно прийти к выводу, что разработчики </w:t>
+      </w:r>
+      <w:r>
+        <w:rPr>
+          <w:lang w:val="en-US"/>
+        </w:rPr>
+        <w:t>Android</w:t>
+      </w:r>
+      <w:r>
+        <w:t xml:space="preserve"> </w:t>
+      </w:r>
+      <w:r>
+        <w:t xml:space="preserve">занялись реализацией похожей виртуальной машины для запуска приложений. </w:t>
+      </w:r>
+    </w:p>
+    <w:p>
+      <w:r>
+        <w:t>Dalvik</w:t>
+      </w:r>
+      <w:r>
+        <w:t xml:space="preserve"> </w:t>
+      </w:r>
+      <w:r>
+        <w:t>– это</w:t>
+      </w:r>
+      <w:r>
+        <w:t xml:space="preserve"> </w:t>
+      </w:r>
+      <w:hyperlink r:id="rId20" w:tgtFrame="_blank" w:history="1">
+        <w:r>
+          <w:t>виртуальная машина</w:t>
+        </w:r>
+      </w:hyperlink>
+      <w:r>
+        <w:t xml:space="preserve">, которая использовалась с первой версии до Android v5.0. </w:t>
+      </w:r>
+      <w:r>
+        <w:t xml:space="preserve">Ее стратегия компиляции байткода в машинный код заключалась в использовании </w:t>
+      </w:r>
+      <w:r>
+        <w:rPr>
+          <w:lang w:val="en-US"/>
+        </w:rPr>
+        <w:t>JIT</w:t>
+      </w:r>
+      <w:r>
+        <w:t>-</w:t>
+      </w:r>
+      <w:r>
+        <w:t>компиляции, при которой байткод компилируется во время исполнения команды.</w:t>
+      </w:r>
+      <w:r>
+        <w:t xml:space="preserve"> </w:t>
+      </w:r>
+    </w:p>
+    <w:p>
+      <w:r>
+        <w:t>ART до Android v7.0 использует</w:t>
+      </w:r>
+      <w:r>
+        <w:t xml:space="preserve"> </w:t>
+      </w:r>
+      <w:hyperlink r:id="rId21" w:tgtFrame="_blank" w:history="1">
+        <w:r>
+          <w:t>AOT-компиляцию (Ahead-of-Time)</w:t>
+        </w:r>
+      </w:hyperlink>
+      <w:r>
+        <w:t xml:space="preserve">, при которой приложение компилируется в машинный код во время установки. В </w:t>
+      </w:r>
+      <w:r>
+        <w:lastRenderedPageBreak/>
+        <w:t>Android v7.0 в ART был добавлен JIT-компилятор в дополнение к AOT. Смешанный подход помог смягчить недостатки AOT-компиляции.</w:t>
+      </w:r>
+    </w:p>
+    <w:p>
+      <w:pPr>
+        <w:rPr>
+          <w:b/>
+          <w:bCs/>
+          <w:i/>
+          <w:iCs/>
+        </w:rPr>
+      </w:pPr>
+      <w:r>
+        <w:rPr>
+          <w:b/>
+          <w:bCs/>
+          <w:i/>
+          <w:iCs/>
+        </w:rPr>
+        <w:t>Генерация .</w:t>
+      </w:r>
+      <w:r>
+        <w:rPr>
+          <w:b/>
+          <w:bCs/>
+          <w:i/>
+          <w:iCs/>
+          <w:lang w:val="en-US"/>
+        </w:rPr>
+        <w:t>apk</w:t>
+      </w:r>
+    </w:p>
+    <w:p>
+      <w:r>
+        <w:t xml:space="preserve">Файлы ресурсов приложения (картинки, шрифты, </w:t>
+      </w:r>
+      <w:r>
+        <w:rPr>
+          <w:lang w:val="en-US"/>
+        </w:rPr>
+        <w:t>XML</w:t>
+      </w:r>
+      <w:r>
+        <w:t xml:space="preserve"> </w:t>
+      </w:r>
+      <w:r>
+        <w:t xml:space="preserve">разметки и т.д.) компилируются в один исходник через </w:t>
+      </w:r>
+      <w:r>
+        <w:rPr>
+          <w:lang w:val="en-US"/>
+        </w:rPr>
+        <w:t>Android</w:t>
+      </w:r>
+      <w:r>
+        <w:t xml:space="preserve"> </w:t>
+      </w:r>
+      <w:r>
+        <w:rPr>
+          <w:lang w:val="en-US"/>
+        </w:rPr>
+        <w:t>Assret</w:t>
+      </w:r>
+      <w:r>
+        <w:t xml:space="preserve"> </w:t>
+      </w:r>
+      <w:r>
+        <w:rPr>
+          <w:lang w:val="en-US"/>
+        </w:rPr>
+        <w:t>Packaging</w:t>
+      </w:r>
+      <w:r>
+        <w:t xml:space="preserve"> </w:t>
+      </w:r>
+      <w:r>
+        <w:rPr>
+          <w:lang w:val="en-US"/>
+        </w:rPr>
+        <w:t>Tool</w:t>
+      </w:r>
+      <w:r>
+        <w:t>(</w:t>
+      </w:r>
+      <w:r>
+        <w:rPr>
+          <w:lang w:val="en-US"/>
+        </w:rPr>
+        <w:t>aapt</w:t>
+      </w:r>
+      <w:r>
+        <w:t xml:space="preserve">). </w:t>
+      </w:r>
+      <w:r>
+        <w:t xml:space="preserve">Данный инструмент так же отвечает за создание </w:t>
+      </w:r>
+      <w:r>
+        <w:rPr>
+          <w:lang w:val="en-US"/>
+        </w:rPr>
+        <w:t>R</w:t>
+      </w:r>
+      <w:r>
+        <w:t>.</w:t>
+      </w:r>
+      <w:r>
+        <w:rPr>
+          <w:lang w:val="en-US"/>
+        </w:rPr>
+        <w:t>java</w:t>
+      </w:r>
+      <w:r>
+        <w:t xml:space="preserve"> </w:t>
+      </w:r>
+      <w:r>
+        <w:t xml:space="preserve">файла приложения </w:t>
+      </w:r>
+      <w:r>
+        <w:rPr>
+          <w:lang w:val="en-US"/>
+        </w:rPr>
+        <w:t>Android</w:t>
+      </w:r>
+      <w:r>
+        <w:t>.</w:t>
+      </w:r>
+      <w:r>
+        <w:t xml:space="preserve"> Далее</w:t>
+      </w:r>
+      <w:r>
+        <w:t>,</w:t>
+      </w:r>
+      <w:r>
+        <w:t xml:space="preserve"> скомпилированные </w:t>
+      </w:r>
+      <w:r>
+        <w:t xml:space="preserve">отдельно </w:t>
+      </w:r>
+      <w:r>
+        <w:t xml:space="preserve">ресурсы </w:t>
+      </w:r>
+      <w:r>
+        <w:t xml:space="preserve">вместе с </w:t>
+      </w:r>
+      <w:r>
+        <w:rPr>
+          <w:lang w:val="en-US"/>
+        </w:rPr>
+        <w:t>classes</w:t>
+      </w:r>
+      <w:r>
+        <w:t>.</w:t>
+      </w:r>
+      <w:r>
+        <w:rPr>
+          <w:lang w:val="en-US"/>
+        </w:rPr>
+        <w:t>dex</w:t>
+      </w:r>
+      <w:r>
+        <w:t xml:space="preserve"> файлами компануются средствами </w:t>
+      </w:r>
+      <w:r>
+        <w:rPr>
+          <w:lang w:val="en-US"/>
+        </w:rPr>
+        <w:t>apkbuilder</w:t>
+      </w:r>
+      <w:r>
+        <w:t xml:space="preserve"> </w:t>
+      </w:r>
+      <w:r>
+        <w:rPr>
+          <w:lang w:val="en-US"/>
+        </w:rPr>
+        <w:t>tool</w:t>
+      </w:r>
+      <w:r>
+        <w:t xml:space="preserve"> </w:t>
+      </w:r>
+      <w:r>
+        <w:t xml:space="preserve">в </w:t>
+      </w:r>
+      <w:r>
+        <w:rPr>
+          <w:lang w:val="en-US"/>
+        </w:rPr>
+        <w:t>zip</w:t>
+      </w:r>
+      <w:r>
+        <w:t xml:space="preserve">-файл, который называется </w:t>
+      </w:r>
+      <w:r>
+        <w:rPr>
+          <w:lang w:val="en-US"/>
+        </w:rPr>
+        <w:t>Android</w:t>
+      </w:r>
+      <w:r>
+        <w:t xml:space="preserve"> </w:t>
+      </w:r>
+      <w:r>
+        <w:rPr>
+          <w:lang w:val="en-US"/>
+        </w:rPr>
+        <w:t>Package</w:t>
+      </w:r>
+      <w:r>
+        <w:t xml:space="preserve"> (.</w:t>
+      </w:r>
+      <w:r>
+        <w:rPr>
+          <w:lang w:val="en-US"/>
+        </w:rPr>
+        <w:t>apk</w:t>
+      </w:r>
+      <w:r>
+        <w:t xml:space="preserve"> </w:t>
+      </w:r>
+      <w:r>
+        <w:t>файл</w:t>
+      </w:r>
+      <w:r>
+        <w:t xml:space="preserve">). </w:t>
+      </w:r>
+      <w:r>
+        <w:t xml:space="preserve">Сгенерированный архив содержит все необходимые данные для запуска </w:t>
+      </w:r>
+      <w:r>
+        <w:rPr>
+          <w:lang w:val="en-US"/>
+        </w:rPr>
+        <w:t>Android</w:t>
+      </w:r>
+      <w:r>
+        <w:t>-приложения.</w:t>
+      </w:r>
+    </w:p>
+    <w:p/>
+    <w:p>
+      <w:r>
+        <w:rPr>
+          <w:noProof/>
+        </w:rPr>
+        <w:drawing>
+          <wp:inline distT="0" distB="0" distL="0" distR="0" wp14:anchorId="1AE8E33E" wp14:editId="39D7AE3E">
+            <wp:extent cx="4712313" cy="2889849"/>
+            <wp:effectExtent l="0" t="0" r="0" b="6350"/>
+            <wp:docPr id="28" name="Рисунок 28" descr="How Does Android App Work"/>
+            <wp:cNvGraphicFramePr>
+              <a:graphicFrameLocks xmlns:a="http://schemas.openxmlformats.org/drawingml/2006/main" noChangeAspect="1"/>
+            </wp:cNvGraphicFramePr>
+            <a:graphic xmlns:a="http://schemas.openxmlformats.org/drawingml/2006/main">
+              <a:graphicData uri="http://schemas.openxmlformats.org/drawingml/2006/picture">
+                <pic:pic xmlns:pic="http://schemas.openxmlformats.org/drawingml/2006/picture">
+                  <pic:nvPicPr>
+                    <pic:cNvPr id="0" name="Picture 5" descr="How Does Android App Work"/>
+                    <pic:cNvPicPr>
+                      <a:picLocks noChangeAspect="1" noChangeArrowheads="1"/>
+                    </pic:cNvPicPr>
+                  </pic:nvPicPr>
+                  <pic:blipFill>
+                    <a:blip r:embed="rId22">
+                      <a:extLst>
+                        <a:ext uri="{28A0092B-C50C-407E-A947-70E740481C1C}">
+                          <a14:useLocalDpi xmlns:a14="http://schemas.microsoft.com/office/drawing/2010/main" val="0"/>
+                        </a:ext>
+                      </a:extLst>
+                    </a:blip>
+                    <a:srcRect/>
+                    <a:stretch>
+                      <a:fillRect/>
+                    </a:stretch>
+                  </pic:blipFill>
+                  <pic:spPr bwMode="auto">
+                    <a:xfrm>
+                      <a:off x="0" y="0"/>
+                      <a:ext cx="4726266" cy="2898406"/>
+                    </a:xfrm>
+                    <a:prstGeom prst="rect">
+                      <a:avLst/>
+                    </a:prstGeom>
+                    <a:noFill/>
+                    <a:ln>
+                      <a:noFill/>
+                    </a:ln>
+                  </pic:spPr>
+                </pic:pic>
+              </a:graphicData>
+            </a:graphic>
+          </wp:inline>
+        </w:drawing>
+      </w:r>
+    </w:p>
+    <w:p/>
+    <w:p>
+      <w:pPr>
+        <w:rPr>
+          <w:b/>
+          <w:bCs/>
+          <w:i/>
+          <w:iCs/>
+        </w:rPr>
+      </w:pPr>
+      <w:r>
+        <w:rPr>
+          <w:b/>
+          <w:bCs/>
+          <w:i/>
+          <w:iCs/>
+        </w:rPr>
+        <w:t>Публикация приложения</w:t>
+      </w:r>
+    </w:p>
+    <w:p>
+      <w:r>
+        <w:t xml:space="preserve">Подготовленный на предыдущем шаге </w:t>
+      </w:r>
+      <w:r>
+        <w:t>.</w:t>
+      </w:r>
+      <w:r>
+        <w:rPr>
+          <w:lang w:val="en-US"/>
+        </w:rPr>
+        <w:t>apk</w:t>
+      </w:r>
+      <w:r>
+        <w:t xml:space="preserve"> </w:t>
+      </w:r>
+      <w:r>
+        <w:t>файл является готовым к исполнению пакетом и разработчик может использовать его для размещения своего приложения в</w:t>
+      </w:r>
+      <w:r>
+        <w:t xml:space="preserve"> магазине приложений. </w:t>
+      </w:r>
+      <w:r>
+        <w:t xml:space="preserve">Важно помнить, что на каждое размещаемое приложение необходимо создать цифровой сертификат, который устанавливается на каждом устройстве пользователя. Данный сертификат используется </w:t>
+      </w:r>
+      <w:r>
+        <w:rPr>
+          <w:lang w:val="en-US"/>
+        </w:rPr>
+        <w:t>Android</w:t>
+      </w:r>
+      <w:r>
+        <w:t xml:space="preserve"> </w:t>
+      </w:r>
+      <w:r>
+        <w:t xml:space="preserve">для определения автора приложения. Разработчик-автор помещает закрытый ключ сертификата в виде дополнительного файла в пакете </w:t>
+      </w:r>
+      <w:r>
+        <w:t>.</w:t>
+      </w:r>
+      <w:r>
+        <w:rPr>
+          <w:lang w:val="en-US"/>
+        </w:rPr>
+        <w:t>apk</w:t>
+      </w:r>
+      <w:r>
+        <w:t>.</w:t>
+      </w:r>
+    </w:p>
+    <w:p>
+      <w:pPr>
+        <w:rPr>
+          <w:lang w:val="en-US"/>
+        </w:rPr>
+      </w:pPr>
+      <w:r>
+        <w:t xml:space="preserve">Пакет инструментов разработчика </w:t>
+      </w:r>
+      <w:r>
+        <w:rPr>
+          <w:lang w:val="en-US"/>
+        </w:rPr>
+        <w:t>Java</w:t>
+      </w:r>
+      <w:r>
+        <w:t xml:space="preserve"> </w:t>
+      </w:r>
+      <w:r>
+        <w:t>(</w:t>
+      </w:r>
+      <w:r>
+        <w:rPr>
+          <w:lang w:val="en-US"/>
+        </w:rPr>
+        <w:t>JDK</w:t>
+      </w:r>
+      <w:r>
+        <w:t>)</w:t>
+      </w:r>
+      <w:r>
+        <w:t xml:space="preserve"> </w:t>
+      </w:r>
+      <w:r>
+        <w:t xml:space="preserve">предоставляют </w:t>
+      </w:r>
+      <w:r>
+        <w:rPr>
+          <w:lang w:val="en-US"/>
+        </w:rPr>
+        <w:t>jarsinger</w:t>
+      </w:r>
+      <w:r>
+        <w:t xml:space="preserve"> </w:t>
+      </w:r>
+      <w:r>
+        <w:rPr>
+          <w:lang w:val="en-US"/>
+        </w:rPr>
+        <w:t>tool</w:t>
+      </w:r>
+      <w:r>
+        <w:t xml:space="preserve"> </w:t>
+      </w:r>
+      <w:r>
+        <w:t xml:space="preserve">для </w:t>
+      </w:r>
+      <w:r>
+        <w:t>«</w:t>
+      </w:r>
+      <w:r>
+        <w:t>подписания</w:t>
+      </w:r>
+      <w:r>
+        <w:t>»</w:t>
+      </w:r>
+      <w:r>
+        <w:t xml:space="preserve"> файлов </w:t>
+      </w:r>
+      <w:r>
+        <w:t>.</w:t>
+      </w:r>
+      <w:r>
+        <w:rPr>
+          <w:lang w:val="en-US"/>
+        </w:rPr>
+        <w:t>jar</w:t>
+      </w:r>
+      <w:r>
+        <w:t xml:space="preserve"> </w:t>
+      </w:r>
+      <w:r>
+        <w:t xml:space="preserve">и </w:t>
+      </w:r>
+      <w:r>
+        <w:t>.</w:t>
+      </w:r>
+      <w:r>
+        <w:rPr>
+          <w:lang w:val="en-US"/>
+        </w:rPr>
+        <w:t>apk</w:t>
+      </w:r>
+      <w:r>
+        <w:t xml:space="preserve">. </w:t>
+      </w:r>
+      <w:r>
+        <w:t xml:space="preserve">Кроме того, сжатые файлы </w:t>
+      </w:r>
+      <w:r>
+        <w:rPr>
+          <w:lang w:val="en-US"/>
+        </w:rPr>
+        <w:t>signed</w:t>
+      </w:r>
+      <w:r>
+        <w:t xml:space="preserve"> </w:t>
+      </w:r>
+      <w:r>
+        <w:rPr>
+          <w:lang w:val="en-US"/>
+        </w:rPr>
+        <w:t>apk</w:t>
+      </w:r>
+      <w:r>
+        <w:t>.</w:t>
+      </w:r>
+      <w:r>
+        <w:rPr>
+          <w:lang w:val="en-US"/>
+        </w:rPr>
+        <w:t>file</w:t>
+      </w:r>
+      <w:r>
+        <w:t xml:space="preserve"> </w:t>
+      </w:r>
+      <w:r>
+        <w:t>читаются определенным образом операционной системой</w:t>
+      </w:r>
+      <w:r>
+        <w:t>.</w:t>
+      </w:r>
+      <w:r>
+        <w:t xml:space="preserve"> </w:t>
+      </w:r>
+      <w:r>
+        <w:t>П</w:t>
+      </w:r>
+      <w:r>
+        <w:t>ри чем инструмент, благодаря которому байты файла-архива могут быть прочитаны, позволяет запустить именно подписанный файл</w:t>
+      </w:r>
+      <w:r>
+        <w:t xml:space="preserve"> таким образом, что система читает остальные файлы архива без его распаковки. Инструмент называется </w:t>
+      </w:r>
+      <w:r>
+        <w:rPr>
+          <w:lang w:val="en-US"/>
+        </w:rPr>
+        <w:t>zipalign.</w:t>
+      </w:r>
+    </w:p>
+    <w:p>
+      <w:r>
+        <w:rPr>
+          <w:noProof/>
+        </w:rPr>
+        <w:lastRenderedPageBreak/>
+        <w:drawing>
+          <wp:inline distT="0" distB="0" distL="0" distR="0" wp14:anchorId="25C10961" wp14:editId="6C288A16">
+            <wp:extent cx="4882551" cy="2998946"/>
+            <wp:effectExtent l="0" t="0" r="0" b="0"/>
+            <wp:docPr id="29" name="Рисунок 29" descr="How Does Android App Work"/>
+            <wp:cNvGraphicFramePr>
+              <a:graphicFrameLocks xmlns:a="http://schemas.openxmlformats.org/drawingml/2006/main" noChangeAspect="1"/>
+            </wp:cNvGraphicFramePr>
+            <a:graphic xmlns:a="http://schemas.openxmlformats.org/drawingml/2006/main">
+              <a:graphicData uri="http://schemas.openxmlformats.org/drawingml/2006/picture">
+                <pic:pic xmlns:pic="http://schemas.openxmlformats.org/drawingml/2006/picture">
+                  <pic:nvPicPr>
+                    <pic:cNvPr id="0" name="Picture 7" descr="How Does Android App Work"/>
+                    <pic:cNvPicPr>
+                      <a:picLocks noChangeAspect="1" noChangeArrowheads="1"/>
+                    </pic:cNvPicPr>
+                  </pic:nvPicPr>
+                  <pic:blipFill>
+                    <a:blip r:embed="rId23">
+                      <a:extLst>
+                        <a:ext uri="{28A0092B-C50C-407E-A947-70E740481C1C}">
+                          <a14:useLocalDpi xmlns:a14="http://schemas.microsoft.com/office/drawing/2010/main" val="0"/>
+                        </a:ext>
+                      </a:extLst>
+                    </a:blip>
+                    <a:srcRect/>
+                    <a:stretch>
+                      <a:fillRect/>
+                    </a:stretch>
+                  </pic:blipFill>
+                  <pic:spPr bwMode="auto">
+                    <a:xfrm>
+                      <a:off x="0" y="0"/>
+                      <a:ext cx="4895113" cy="3006662"/>
+                    </a:xfrm>
+                    <a:prstGeom prst="rect">
+                      <a:avLst/>
+                    </a:prstGeom>
+                    <a:noFill/>
+                    <a:ln>
+                      <a:noFill/>
+                    </a:ln>
+                  </pic:spPr>
+                </pic:pic>
+              </a:graphicData>
+            </a:graphic>
+          </wp:inline>
+        </w:drawing>
+      </w:r>
+    </w:p>
+    <w:p/>
+    <w:p>
+      <w:pPr>
+        <w:pStyle w:val="2"/>
+        <w:spacing w:before="120" w:after="120"/>
+        <w:ind w:left="1276" w:hanging="709"/>
+        <w:rPr>
+          <w:rFonts w:ascii="Arial Black" w:hAnsi="Arial Black"/>
+          <w:color w:val="A6A6A6" w:themeColor="background1" w:themeShade="A6"/>
+        </w:rPr>
+      </w:pPr>
+      <w:r>
+        <w:rPr>
+          <w:rFonts w:ascii="Arial Black" w:hAnsi="Arial Black"/>
+          <w:color w:val="A6A6A6" w:themeColor="background1" w:themeShade="A6"/>
+        </w:rPr>
+        <w:t>2.</w:t>
+      </w:r>
+      <w:r>
+        <w:rPr>
+          <w:rFonts w:ascii="Arial Black" w:hAnsi="Arial Black"/>
+          <w:color w:val="A6A6A6" w:themeColor="background1" w:themeShade="A6"/>
+        </w:rPr>
+        <w:t>4</w:t>
+      </w:r>
+      <w:r>
+        <w:rPr>
+          <w:rFonts w:ascii="Arial Black" w:hAnsi="Arial Black"/>
+          <w:color w:val="A6A6A6" w:themeColor="background1" w:themeShade="A6"/>
+        </w:rPr>
+        <w:t xml:space="preserve"> </w:t>
+      </w:r>
+      <w:r>
+        <w:rPr>
+          <w:rFonts w:ascii="Arial Black" w:hAnsi="Arial Black"/>
+          <w:color w:val="A6A6A6" w:themeColor="background1" w:themeShade="A6"/>
+        </w:rPr>
+        <w:t xml:space="preserve">Развертывание приложений </w:t>
+      </w:r>
+      <w:r>
+        <w:rPr>
+          <w:rFonts w:ascii="Arial Black" w:hAnsi="Arial Black"/>
+          <w:color w:val="A6A6A6" w:themeColor="background1" w:themeShade="A6"/>
+        </w:rPr>
+        <w:t>при отладке</w:t>
+      </w:r>
+    </w:p>
+    <w:p>
+      <w:pPr>
+        <w:rPr>
+          <w:b/>
+          <w:bCs/>
+          <w:i/>
+          <w:iCs/>
+        </w:rPr>
+      </w:pPr>
+      <w:r>
+        <w:rPr>
+          <w:b/>
+          <w:bCs/>
+          <w:i/>
+          <w:iCs/>
+          <w:lang w:val="en-US"/>
+        </w:rPr>
+        <w:t>ADB</w:t>
+      </w:r>
+      <w:r>
+        <w:rPr>
+          <w:b/>
+          <w:bCs/>
+          <w:i/>
+          <w:iCs/>
+        </w:rPr>
+        <w:t xml:space="preserve"> </w:t>
+      </w:r>
+      <w:r>
+        <w:rPr>
+          <w:b/>
+          <w:bCs/>
+          <w:i/>
+          <w:iCs/>
           <w:lang w:val="en-US"/>
         </w:rPr>
         <w:t>Server</w:t>
       </w:r>
     </w:p>
     <w:p>
-      <w:proofErr w:type="spellStart"/>
       <w:r>
         <w:rPr>
           <w:lang w:val="en-US"/>
         </w:rPr>
         <w:t>Andrid</w:t>
       </w:r>
-      <w:proofErr w:type="spellEnd"/>
       <w:r>
         <w:t xml:space="preserve"> </w:t>
       </w:r>
@@ -5011,14 +4594,12 @@
       <w:r>
         <w:t xml:space="preserve"> </w:t>
       </w:r>
-      <w:proofErr w:type="spellStart"/>
       <w:r>
         <w:rPr>
           <w:lang w:val="en-US"/>
         </w:rPr>
         <w:t>Brige</w:t>
       </w:r>
-      <w:proofErr w:type="spellEnd"/>
       <w:r>
         <w:t xml:space="preserve"> (</w:t>
       </w:r>
@@ -5079,14 +4660,12 @@
       <w:r>
         <w:t xml:space="preserve"> (</w:t>
       </w:r>
-      <w:proofErr w:type="spellStart"/>
       <w:r>
         <w:rPr>
           <w:lang w:val="en-US"/>
         </w:rPr>
         <w:t>adbd</w:t>
       </w:r>
-      <w:proofErr w:type="spellEnd"/>
       <w:r>
         <w:t xml:space="preserve">: </w:t>
       </w:r>
@@ -5102,14 +4681,12 @@
       <w:r>
         <w:t xml:space="preserve"> Связанный </w:t>
       </w:r>
-      <w:proofErr w:type="spellStart"/>
       <w:r>
         <w:rPr>
           <w:lang w:val="en-US"/>
         </w:rPr>
         <w:t>adbd</w:t>
       </w:r>
-      <w:proofErr w:type="spellEnd"/>
       <w:r>
         <w:t xml:space="preserve"> </w:t>
       </w:r>
@@ -5183,7 +4760,7 @@
                     </pic:cNvPicPr>
                   </pic:nvPicPr>
                   <pic:blipFill>
-                    <a:blip r:embed="rId25">
+                    <a:blip r:embed="rId24">
                       <a:extLst>
                         <a:ext uri="{28A0092B-C50C-407E-A947-70E740481C1C}">
                           <a14:useLocalDpi xmlns:a14="http://schemas.microsoft.com/office/drawing/2010/main" val="0"/>
@@ -5252,14 +4829,12 @@
       <w:r>
         <w:t>.</w:t>
       </w:r>
-      <w:proofErr w:type="spellStart"/>
       <w:r>
         <w:rPr>
           <w:lang w:val="en-US"/>
         </w:rPr>
         <w:t>apk</w:t>
       </w:r>
-      <w:proofErr w:type="spellEnd"/>
       <w:r>
         <w:t xml:space="preserve"> </w:t>
       </w:r>
@@ -5287,7 +4862,6 @@
       <w:r>
         <w:t>.</w:t>
       </w:r>
-      <w:proofErr w:type="gramStart"/>
       <w:r>
         <w:rPr>
           <w:lang w:val="en-US"/>
@@ -5297,29 +4871,24 @@
       <w:r>
         <w:t>.</w:t>
       </w:r>
-      <w:proofErr w:type="spellStart"/>
       <w:r>
         <w:rPr>
           <w:lang w:val="en-US"/>
         </w:rPr>
         <w:t>sampleapp</w:t>
       </w:r>
-      <w:proofErr w:type="spellEnd"/>
-      <w:proofErr w:type="gramEnd"/>
       <w:r>
         <w:t xml:space="preserve"> </w:t>
       </w:r>
       <w:r>
         <w:t xml:space="preserve">система расположит его </w:t>
       </w:r>
-      <w:proofErr w:type="spellStart"/>
       <w:r>
         <w:rPr>
           <w:lang w:val="en-US"/>
         </w:rPr>
         <w:t>apk</w:t>
       </w:r>
-      <w:proofErr w:type="spellEnd"/>
       <w:r>
         <w:t>-</w:t>
       </w:r>
@@ -5375,14 +4944,12 @@
       <w:r>
         <w:t>.</w:t>
       </w:r>
-      <w:proofErr w:type="spellStart"/>
       <w:r>
         <w:rPr>
           <w:lang w:val="en-US"/>
         </w:rPr>
         <w:t>sampleapp</w:t>
       </w:r>
-      <w:proofErr w:type="spellEnd"/>
       <w:r>
         <w:t>.</w:t>
       </w:r>
@@ -5555,14 +5122,12 @@
       <w:r>
         <w:t>/</w:t>
       </w:r>
-      <w:proofErr w:type="spellStart"/>
       <w:r>
         <w:rPr>
           <w:lang w:val="en-US"/>
         </w:rPr>
         <w:t>Andtoid</w:t>
       </w:r>
-      <w:proofErr w:type="spellEnd"/>
       <w:r>
         <w:t xml:space="preserve"> </w:t>
       </w:r>
@@ -5588,17 +5153,8 @@
         <w:t>.</w:t>
       </w:r>
       <w:r>
-        <w:t xml:space="preserve"> Когда бы ни произошел запрос на запуск нового приложения, процесс делает собственный «</w:t>
-      </w:r>
-      <w:proofErr w:type="spellStart"/>
-      <w:r>
-        <w:t>форк</w:t>
-      </w:r>
-      <w:proofErr w:type="spellEnd"/>
-      <w:r>
-        <w:t xml:space="preserve">» (разветвляется, делает копию) с использованием системного вызова </w:t>
-      </w:r>
-      <w:proofErr w:type="gramStart"/>
+        <w:t xml:space="preserve"> Когда бы ни произошел запрос на запуск нового приложения, процесс делает собственный «форк» (разветвляется, делает копию) с использованием системного вызова </w:t>
+      </w:r>
       <w:r>
         <w:rPr>
           <w:lang w:val="en-US"/>
@@ -5608,7 +5164,6 @@
       <w:r>
         <w:t>(</w:t>
       </w:r>
-      <w:proofErr w:type="gramEnd"/>
       <w:r>
         <w:t xml:space="preserve">) (создание процессов в системе </w:t>
       </w:r>
@@ -5644,9 +5199,8 @@
           <w:i/>
           <w:iCs/>
         </w:rPr>
-        <w:t xml:space="preserve">Переход </w:t>
-      </w:r>
-      <w:proofErr w:type="gramStart"/>
+        <w:t xml:space="preserve">Переход кода </w:t>
+      </w:r>
       <w:r>
         <w:rPr>
           <w:b/>
@@ -5654,7 +5208,7 @@
           <w:i/>
           <w:iCs/>
         </w:rPr>
-        <w:t xml:space="preserve">кода </w:t>
+        <w:t>.</w:t>
       </w:r>
       <w:r>
         <w:rPr>
@@ -5662,22 +5216,19 @@
           <w:bCs/>
           <w:i/>
           <w:iCs/>
-        </w:rPr>
-        <w:t>.</w:t>
-      </w:r>
-      <w:proofErr w:type="spellStart"/>
+          <w:lang w:val="en-US"/>
+        </w:rPr>
+        <w:t>dex</w:t>
+      </w:r>
       <w:r>
         <w:rPr>
           <w:b/>
           <w:bCs/>
           <w:i/>
           <w:iCs/>
-          <w:lang w:val="en-US"/>
-        </w:rPr>
-        <w:t>dex</w:t>
-      </w:r>
-      <w:proofErr w:type="spellEnd"/>
-      <w:proofErr w:type="gramEnd"/>
+        </w:rPr>
+        <w:t xml:space="preserve"> </w:t>
+      </w:r>
       <w:r>
         <w:rPr>
           <w:b/>
@@ -5685,7 +5236,7 @@
           <w:i/>
           <w:iCs/>
         </w:rPr>
-        <w:t xml:space="preserve"> </w:t>
+        <w:t xml:space="preserve">в </w:t>
       </w:r>
       <w:r>
         <w:rPr>
@@ -5693,8 +5244,9 @@
           <w:bCs/>
           <w:i/>
           <w:iCs/>
-        </w:rPr>
-        <w:t xml:space="preserve">в </w:t>
+          <w:lang w:val="en-US"/>
+        </w:rPr>
+        <w:t>OAT</w:t>
       </w:r>
       <w:r>
         <w:rPr>
@@ -5702,16 +5254,6 @@
           <w:bCs/>
           <w:i/>
           <w:iCs/>
-          <w:lang w:val="en-US"/>
-        </w:rPr>
-        <w:t>OAT</w:t>
-      </w:r>
-      <w:r>
-        <w:rPr>
-          <w:b/>
-          <w:bCs/>
-          <w:i/>
-          <w:iCs/>
         </w:rPr>
         <w:t xml:space="preserve"> формат</w:t>
       </w:r>
@@ -5763,14 +5305,12 @@
       <w:r>
         <w:t>.</w:t>
       </w:r>
-      <w:proofErr w:type="spellStart"/>
       <w:r>
         <w:rPr>
           <w:lang w:val="en-US"/>
         </w:rPr>
         <w:t>dex</w:t>
       </w:r>
-      <w:proofErr w:type="spellEnd"/>
       <w:r>
         <w:t xml:space="preserve">, предоставляемого из файла сборки. </w:t>
       </w:r>
@@ -5783,14 +5323,12 @@
       <w:r>
         <w:t>.</w:t>
       </w:r>
-      <w:proofErr w:type="spellStart"/>
       <w:r>
         <w:rPr>
           <w:lang w:val="en-US"/>
         </w:rPr>
         <w:t>dex</w:t>
       </w:r>
-      <w:proofErr w:type="spellEnd"/>
       <w:r>
         <w:t xml:space="preserve"> </w:t>
       </w:r>
@@ -5843,15 +5381,7 @@
         <w:t>(AOT так же имеет аббревиатуру OAT)</w:t>
       </w:r>
       <w:r>
-        <w:t xml:space="preserve"> в </w:t>
-      </w:r>
-      <w:proofErr w:type="spellStart"/>
-      <w:r>
-        <w:t>нативный</w:t>
-      </w:r>
-      <w:proofErr w:type="spellEnd"/>
-      <w:r>
-        <w:t xml:space="preserve"> машинный код. </w:t>
+        <w:t xml:space="preserve"> в нативный машинный код. </w:t>
       </w:r>
       <w:r>
         <w:rPr>
@@ -5888,47 +5418,36 @@
       <w:r>
         <w:t xml:space="preserve">использовался инструмент </w:t>
       </w:r>
-      <w:proofErr w:type="spellStart"/>
       <w:r>
         <w:rPr>
           <w:lang w:val="en-US"/>
         </w:rPr>
         <w:t>dexopt</w:t>
       </w:r>
-      <w:proofErr w:type="spellEnd"/>
-      <w:r>
-        <w:t xml:space="preserve"> для </w:t>
-      </w:r>
-      <w:proofErr w:type="gramStart"/>
-      <w:r>
-        <w:t xml:space="preserve">преобразования </w:t>
+      <w:r>
+        <w:t xml:space="preserve"> для преобразования </w:t>
       </w:r>
       <w:r>
         <w:t>.</w:t>
       </w:r>
-      <w:proofErr w:type="spellStart"/>
       <w:r>
         <w:rPr>
           <w:lang w:val="en-US"/>
         </w:rPr>
         <w:t>dex</w:t>
       </w:r>
-      <w:proofErr w:type="spellEnd"/>
-      <w:proofErr w:type="gramEnd"/>
       <w:r>
         <w:t xml:space="preserve"> </w:t>
       </w:r>
       <w:r>
         <w:t xml:space="preserve">в </w:t>
       </w:r>
-      <w:proofErr w:type="spellStart"/>
       <w:r>
         <w:rPr>
           <w:lang w:val="en-US"/>
         </w:rPr>
         <w:t>odex</w:t>
       </w:r>
-      <w:proofErr w:type="spellEnd"/>
       <w:r>
         <w:t xml:space="preserve"> (</w:t>
       </w:r>
@@ -5962,14 +5481,12 @@
       <w:r>
         <w:t xml:space="preserve">, оптимизацию и преобразование делает инструмент </w:t>
       </w:r>
-      <w:proofErr w:type="spellStart"/>
       <w:r>
         <w:rPr>
           <w:lang w:val="en-US"/>
         </w:rPr>
         <w:t>dex</w:t>
       </w:r>
-      <w:proofErr w:type="spellEnd"/>
       <w:r>
         <w:t>2</w:t>
       </w:r>
@@ -5980,24 +5497,17 @@
         <w:t>oat</w:t>
       </w:r>
       <w:r>
-        <w:t xml:space="preserve">. </w:t>
-      </w:r>
-      <w:proofErr w:type="gramStart"/>
-      <w:r>
-        <w:t xml:space="preserve">Теперь </w:t>
+        <w:t xml:space="preserve">. Теперь </w:t>
       </w:r>
       <w:r>
         <w:t>.</w:t>
       </w:r>
-      <w:proofErr w:type="spellStart"/>
       <w:r>
         <w:rPr>
           <w:lang w:val="en-US"/>
         </w:rPr>
         <w:t>dex</w:t>
       </w:r>
-      <w:proofErr w:type="spellEnd"/>
-      <w:proofErr w:type="gramEnd"/>
       <w:r>
         <w:t xml:space="preserve"> </w:t>
       </w:r>
@@ -6074,23 +5584,7 @@
         <w:t>)</w:t>
       </w:r>
       <w:r>
-        <w:t xml:space="preserve">. </w:t>
-      </w:r>
-      <w:proofErr w:type="spellStart"/>
-      <w:r>
-        <w:t>Нативная</w:t>
-      </w:r>
-      <w:proofErr w:type="spellEnd"/>
-      <w:r>
-        <w:t xml:space="preserve"> библиотека «</w:t>
-      </w:r>
-      <w:proofErr w:type="spellStart"/>
-      <w:r>
-        <w:t>мапится</w:t>
-      </w:r>
-      <w:proofErr w:type="spellEnd"/>
-      <w:r>
-        <w:t>»</w:t>
+        <w:t>. Нативная библиотека «мапится»</w:t>
       </w:r>
       <w:r>
         <w:rPr>
@@ -6116,14 +5610,12 @@
       <w:r>
         <w:t>/</w:t>
       </w:r>
-      <w:proofErr w:type="spellStart"/>
       <w:r>
         <w:rPr>
           <w:lang w:val="en-US"/>
         </w:rPr>
         <w:t>dalvik</w:t>
       </w:r>
-      <w:proofErr w:type="spellEnd"/>
       <w:r>
         <w:t>-</w:t>
       </w:r>
@@ -6159,13 +5651,8 @@
       <w:r>
         <w:t xml:space="preserve"> </w:t>
       </w:r>
-      <w:proofErr w:type="gramStart"/>
-      <w:r>
-        <w:t>приложения</w:t>
-      </w:r>
-      <w:proofErr w:type="gramEnd"/>
-      <w:r>
-        <w:t xml:space="preserve"> </w:t>
+      <w:r>
+        <w:t xml:space="preserve">приложения </w:t>
       </w:r>
       <w:r>
         <w:t>и оно отображается на экране устройства.</w:t>
@@ -6351,15 +5838,7 @@
         <w:footnoteRef/>
       </w:r>
       <w:r>
-        <w:t xml:space="preserve"> «</w:t>
-      </w:r>
-      <w:proofErr w:type="spellStart"/>
-      <w:r>
-        <w:t>Мапинг</w:t>
-      </w:r>
-      <w:proofErr w:type="spellEnd"/>
-      <w:r>
-        <w:t>» в данном случае необходимо воспринимать как разбиение информации в контексте А и Б и дальнейшее сопоставление данных частей в виде мапы вида: часть контекста А -</w:t>
+        <w:t xml:space="preserve"> «Мапинг» в данном случае необходимо воспринимать как разбиение информации в контексте А и Б и дальнейшее сопоставление данных частей в виде мапы вида: часть контекста А -</w:t>
       </w:r>
       <w:r>
         <w:t xml:space="preserve">&gt; </w:t>
@@ -8283,7 +7762,7 @@
 </file>
 
 <file path=customXml/itemProps1.xml><?xml version="1.0" encoding="utf-8"?>
-<ds:datastoreItem xmlns:ds="http://schemas.openxmlformats.org/officeDocument/2006/customXml" ds:itemID="{3E1A76C1-0E21-4251-8903-2E61E2D51BCF}">
+<ds:datastoreItem xmlns:ds="http://schemas.openxmlformats.org/officeDocument/2006/customXml" ds:itemID="{CCB50AE8-85B0-4097-AEC3-C17D470085E2}">
   <ds:schemaRefs>
     <ds:schemaRef ds:uri="http://schemas.openxmlformats.org/officeDocument/2006/bibliography"/>
   </ds:schemaRefs>

</xml_diff>